<commit_message>
Update acoustic project data report
</commit_message>
<xml_diff>
--- a/report/MS Word reporting templates/AnimalTracking_ReportTemplates_v2.1.docx
+++ b/report/MS Word reporting templates/AnimalTracking_ReportTemplates_v2.1.docx
@@ -15,34 +15,14 @@
           <w:szCs w:val="40"/>
         </w:rPr>
       </w:pPr>
-      <w:del w:id="0" w:author="Xavier Hoenner" w:date="2016-04-28T07:50:00Z">
-        <w:r>
-          <w:rPr>
-            <w:b/>
-            <w:sz w:val="40"/>
-            <w:szCs w:val="40"/>
-          </w:rPr>
-          <w:delText xml:space="preserve">AATAMS </w:delText>
-        </w:r>
-      </w:del>
-      <w:ins w:id="1" w:author="Xavier Hoenner" w:date="2016-04-28T07:50:00Z">
-        <w:r>
-          <w:rPr>
-            <w:b/>
-            <w:sz w:val="40"/>
-            <w:szCs w:val="40"/>
-          </w:rPr>
-          <w:t>Animal Tracking</w:t>
-        </w:r>
-        <w:r>
-          <w:rPr>
-            <w:b/>
-            <w:sz w:val="40"/>
-            <w:szCs w:val="40"/>
-          </w:rPr>
-          <w:t xml:space="preserve"> </w:t>
-        </w:r>
-      </w:ins>
+      <w:r>
+        <w:rPr>
+          <w:b/>
+          <w:sz w:val="40"/>
+          <w:szCs w:val="40"/>
+        </w:rPr>
+        <w:t xml:space="preserve">Animal Tracking </w:t>
+      </w:r>
       <w:r>
         <w:rPr>
           <w:b/>
@@ -68,35 +48,18 @@
       <w:r>
         <w:t xml:space="preserve">or the following sub-facilities: </w:t>
       </w:r>
-      <w:del w:id="2" w:author="Xavier Hoenner" w:date="2016-04-28T07:49:00Z">
-        <w:r>
-          <w:delText xml:space="preserve">AATAMS </w:delText>
-        </w:r>
-      </w:del>
-      <w:ins w:id="3" w:author="Xavier Hoenner" w:date="2016-04-28T07:49:00Z">
-        <w:r>
-          <w:t>Animal Tracking</w:t>
-        </w:r>
-        <w:r>
-          <w:t xml:space="preserve"> </w:t>
-        </w:r>
-      </w:ins>
+      <w:r>
+        <w:t xml:space="preserve">Animal Tracking </w:t>
+      </w:r>
       <w:r>
         <w:t>– acoustic tagging</w:t>
       </w:r>
       <w:r>
         <w:t xml:space="preserve">, </w:t>
       </w:r>
-      <w:ins w:id="4" w:author="Xavier Hoenner" w:date="2016-04-28T07:49:00Z">
-        <w:r>
-          <w:t>Animal Tracking</w:t>
-        </w:r>
-      </w:ins>
-      <w:del w:id="5" w:author="Xavier Hoenner" w:date="2016-04-28T07:49:00Z">
-        <w:r>
-          <w:delText>AATAMS</w:delText>
-        </w:r>
-      </w:del>
+      <w:r>
+        <w:t>Animal Tracking</w:t>
+      </w:r>
       <w:r>
         <w:t xml:space="preserve"> </w:t>
       </w:r>
@@ -106,16 +69,9 @@
       <w:r>
         <w:t xml:space="preserve">, and </w:t>
       </w:r>
-      <w:ins w:id="6" w:author="Xavier Hoenner" w:date="2016-04-28T07:49:00Z">
-        <w:r>
-          <w:t>Animal Tracking</w:t>
-        </w:r>
-      </w:ins>
-      <w:del w:id="7" w:author="Xavier Hoenner" w:date="2016-04-28T07:49:00Z">
-        <w:r>
-          <w:delText>AATAMS</w:delText>
-        </w:r>
-      </w:del>
+      <w:r>
+        <w:t>Animal Tracking</w:t>
+      </w:r>
       <w:r>
         <w:t xml:space="preserve"> </w:t>
       </w:r>
@@ -202,22 +158,12 @@
         <w:t>‘</w:t>
       </w:r>
       <w:proofErr w:type="spellStart"/>
-      <w:del w:id="8" w:author="Xavier Hoenner" w:date="2016-04-28T07:41:00Z">
-        <w:r>
-          <w:rPr>
-            <w:u w:val="none"/>
-          </w:rPr>
-          <w:delText>AATAMS</w:delText>
-        </w:r>
-      </w:del>
-      <w:ins w:id="9" w:author="Xavier Hoenner" w:date="2016-04-28T07:41:00Z">
-        <w:r>
-          <w:rPr>
-            <w:u w:val="none"/>
-          </w:rPr>
-          <w:t>AnimalTracking</w:t>
-        </w:r>
-      </w:ins>
+      <w:r>
+        <w:rPr>
+          <w:u w:val="none"/>
+        </w:rPr>
+        <w:t>AnimalTracking</w:t>
+      </w:r>
       <w:r>
         <w:rPr>
           <w:u w:val="none"/>
@@ -615,129 +561,116 @@
         <w:t xml:space="preserve">projects, </w:t>
       </w:r>
       <w:r>
-        <w:t>installations,</w:t>
-      </w:r>
-      <w:bookmarkStart w:id="10" w:name="_GoBack"/>
-      <w:bookmarkEnd w:id="10"/>
+        <w:t xml:space="preserve">installations, </w:t>
+      </w:r>
+      <w:r>
+        <w:t>receiving stations</w:t>
+      </w:r>
+      <w:r>
+        <w:t xml:space="preserve">, </w:t>
+      </w:r>
+      <w:proofErr w:type="gramStart"/>
+      <w:r>
+        <w:t>receivers</w:t>
+      </w:r>
+      <w:proofErr w:type="gramEnd"/>
+      <w:r>
+        <w:t xml:space="preserve"> deployed</w:t>
+      </w:r>
+      <w:r>
+        <w:t>,</w:t>
+      </w:r>
       <w:r>
         <w:t xml:space="preserve"> </w:t>
       </w:r>
       <w:r>
-        <w:t>receiving stations</w:t>
-      </w:r>
-      <w:r>
-        <w:t xml:space="preserve">, </w:t>
-      </w:r>
-      <w:proofErr w:type="gramStart"/>
-      <w:r>
-        <w:t>receivers</w:t>
-      </w:r>
-      <w:proofErr w:type="gramEnd"/>
-      <w:r>
-        <w:t xml:space="preserve"> deployed</w:t>
-      </w:r>
-      <w:r>
-        <w:t>,</w:t>
+        <w:t xml:space="preserve">animal releases, </w:t>
+      </w:r>
+      <w:r>
+        <w:t>and detections</w:t>
       </w:r>
       <w:r>
         <w:t xml:space="preserve"> </w:t>
       </w:r>
       <w:r>
-        <w:t xml:space="preserve">animal releases, </w:t>
-      </w:r>
-      <w:r>
-        <w:t>and detections</w:t>
+        <w:t>for each type of funding</w:t>
+      </w:r>
+      <w:r>
+        <w:t>.</w:t>
       </w:r>
       <w:r>
         <w:t xml:space="preserve"> </w:t>
       </w:r>
       <w:r>
-        <w:t>for each type of funding</w:t>
-      </w:r>
-      <w:r>
+        <w:rPr>
+          <w:i/>
+        </w:rPr>
+        <w:t xml:space="preserve">Use the following view: </w:t>
+      </w:r>
+      <w:r>
+        <w:rPr>
+          <w:i/>
+        </w:rPr>
+        <w:t>‘</w:t>
+      </w:r>
+      <w:proofErr w:type="spellStart"/>
+      <w:r>
+        <w:rPr>
+          <w:i/>
+        </w:rPr>
+        <w:t>totals_view</w:t>
+      </w:r>
+      <w:proofErr w:type="spellEnd"/>
+      <w:r>
+        <w:rPr>
+          <w:i/>
+        </w:rPr>
+        <w:t>’;</w:t>
+      </w:r>
+      <w:r>
+        <w:rPr>
+          <w:i/>
+        </w:rPr>
+        <w:t xml:space="preserve"> filter by: ‘facility’ = ‘AATAMS’, ‘</w:t>
+      </w:r>
+      <w:proofErr w:type="spellStart"/>
+      <w:r>
+        <w:rPr>
+          <w:i/>
+        </w:rPr>
+        <w:t>subfacility</w:t>
+      </w:r>
+      <w:proofErr w:type="spellEnd"/>
+      <w:r>
+        <w:rPr>
+          <w:i/>
+        </w:rPr>
+        <w:t>’ = ‘</w:t>
+      </w:r>
+      <w:r>
+        <w:rPr>
+          <w:i/>
+        </w:rPr>
+        <w:t>Acoustic tagging</w:t>
+      </w:r>
+      <w:r>
+        <w:rPr>
+          <w:i/>
+        </w:rPr>
+        <w:t xml:space="preserve"> - Project</w:t>
+      </w:r>
+      <w:r>
+        <w:rPr>
+          <w:i/>
+        </w:rPr>
+        <w:t>’</w:t>
+      </w:r>
+      <w:r>
+        <w:rPr>
+          <w:i/>
+        </w:rPr>
         <w:t>.</w:t>
       </w:r>
-      <w:r>
-        <w:t xml:space="preserve"> </w:t>
-      </w:r>
-      <w:r>
-        <w:rPr>
-          <w:i/>
-        </w:rPr>
-        <w:t xml:space="preserve">Use the following view: </w:t>
-      </w:r>
-      <w:r>
-        <w:rPr>
-          <w:i/>
-        </w:rPr>
-        <w:t>‘</w:t>
-      </w:r>
-      <w:proofErr w:type="spellStart"/>
-      <w:r>
-        <w:rPr>
-          <w:i/>
-        </w:rPr>
-        <w:t>totals_view</w:t>
-      </w:r>
-      <w:proofErr w:type="spellEnd"/>
-      <w:r>
-        <w:rPr>
-          <w:i/>
-        </w:rPr>
-        <w:t>’;</w:t>
-      </w:r>
-      <w:r>
-        <w:rPr>
-          <w:i/>
-        </w:rPr>
-        <w:t xml:space="preserve"> filter by: ‘facility’ = ‘AATAMS’, ‘</w:t>
-      </w:r>
-      <w:proofErr w:type="spellStart"/>
-      <w:r>
-        <w:rPr>
-          <w:i/>
-        </w:rPr>
-        <w:t>subfacility</w:t>
-      </w:r>
-      <w:proofErr w:type="spellEnd"/>
-      <w:r>
-        <w:rPr>
-          <w:i/>
-        </w:rPr>
-        <w:t>’ = ‘</w:t>
-      </w:r>
-      <w:r>
-        <w:rPr>
-          <w:i/>
-        </w:rPr>
-        <w:t>Acoustic tagging</w:t>
-      </w:r>
-      <w:r>
-        <w:rPr>
-          <w:i/>
-        </w:rPr>
-        <w:t xml:space="preserve"> - </w:t>
-      </w:r>
-      <w:proofErr w:type="gramStart"/>
-      <w:r>
-        <w:rPr>
-          <w:i/>
-        </w:rPr>
-        <w:t>Project</w:t>
-      </w:r>
-      <w:r>
-        <w:rPr>
-          <w:i/>
-        </w:rPr>
-        <w:t>’</w:t>
-      </w:r>
-      <w:r>
-        <w:rPr>
-          <w:i/>
-        </w:rPr>
-        <w:t>.</w:t>
-      </w:r>
-      <w:proofErr w:type="gramEnd"/>
     </w:p>
     <w:tbl>
       <w:tblPr>
@@ -1004,7 +937,15 @@
                 <w:b/>
                 <w:i/>
               </w:rPr>
-              <w:t>Total number of installations (‘</w:t>
+              <w:t xml:space="preserve">Total number of installations </w:t>
+            </w:r>
+            <w:r>
+              <w:rPr>
+                <w:b/>
+                <w:i/>
+              </w:rPr>
+              <w:lastRenderedPageBreak/>
+              <w:t>(‘</w:t>
             </w:r>
             <w:proofErr w:type="spellStart"/>
             <w:r>
@@ -1852,8 +1793,59 @@
         <w:t xml:space="preserve"> </w:t>
       </w:r>
       <w:r>
-        <w:t>Total number of animals released under each project’s name.</w:t>
-      </w:r>
+        <w:t xml:space="preserve">Total number of animals released </w:t>
+      </w:r>
+      <w:del w:id="0" w:author="Xavier Hoenner" w:date="2016-07-18T15:40:00Z">
+        <w:r>
+          <w:delText>under each project’s name</w:delText>
+        </w:r>
+      </w:del>
+      <w:ins w:id="1" w:author="Xavier Hoenner" w:date="2016-07-18T15:40:00Z">
+        <w:r>
+          <w:t xml:space="preserve">by </w:t>
+        </w:r>
+      </w:ins>
+      <w:ins w:id="2" w:author="Xavier Hoenner" w:date="2016-07-18T15:55:00Z">
+        <w:r>
+          <w:t xml:space="preserve">each </w:t>
+        </w:r>
+      </w:ins>
+      <w:ins w:id="3" w:author="Xavier Hoenner" w:date="2016-07-18T15:40:00Z">
+        <w:r>
+          <w:t>project</w:t>
+        </w:r>
+      </w:ins>
+      <w:r>
+        <w:t>.</w:t>
+      </w:r>
+      <w:ins w:id="4" w:author="Xavier Hoenner" w:date="2016-07-18T15:55:00Z">
+        <w:r>
+          <w:br/>
+        </w:r>
+        <w:r>
+          <w:rPr>
+            <w:b/>
+          </w:rPr>
+          <w:t xml:space="preserve"># </w:t>
+        </w:r>
+        <w:proofErr w:type="gramStart"/>
+        <w:r>
+          <w:rPr>
+            <w:b/>
+          </w:rPr>
+          <w:t>tag</w:t>
+        </w:r>
+        <w:proofErr w:type="gramEnd"/>
+        <w:r>
+          <w:rPr>
+            <w:b/>
+          </w:rPr>
+          <w:t xml:space="preserve"> detections</w:t>
+        </w:r>
+        <w:r>
+          <w:t>: Number of detections for tags released by each project.</w:t>
+        </w:r>
+      </w:ins>
       <w:r>
         <w:br/>
       </w:r>
@@ -1872,7 +1864,20 @@
       </w:r>
       <w:proofErr w:type="gramEnd"/>
       <w:r>
-        <w:t>: Number of transmitters detected at a given receiving station.</w:t>
+        <w:t xml:space="preserve">: Number of transmitters detected </w:t>
+      </w:r>
+      <w:del w:id="5" w:author="Xavier Hoenner" w:date="2016-07-18T15:41:00Z">
+        <w:r>
+          <w:delText>at a given receiving station</w:delText>
+        </w:r>
+      </w:del>
+      <w:ins w:id="6" w:author="Xavier Hoenner" w:date="2016-07-18T15:45:00Z">
+        <w:r>
+          <w:t>across all receivers</w:t>
+        </w:r>
+      </w:ins>
+      <w:r>
+        <w:t>.</w:t>
       </w:r>
       <w:r>
         <w:br/>
@@ -1901,11 +1906,39 @@
         <w:t xml:space="preserve"> </w:t>
       </w:r>
       <w:r>
-        <w:t xml:space="preserve">Total number of tag detections received </w:t>
-      </w:r>
-      <w:r>
-        <w:t>by project</w:t>
-      </w:r>
+        <w:t xml:space="preserve">Total number of </w:t>
+      </w:r>
+      <w:del w:id="7" w:author="Xavier Hoenner" w:date="2016-07-18T15:41:00Z">
+        <w:r>
+          <w:delText xml:space="preserve">tag </w:delText>
+        </w:r>
+      </w:del>
+      <w:r>
+        <w:t xml:space="preserve">detections </w:t>
+      </w:r>
+      <w:ins w:id="8" w:author="Xavier Hoenner" w:date="2016-07-18T15:43:00Z">
+        <w:r>
+          <w:t>recorded</w:t>
+        </w:r>
+      </w:ins>
+      <w:ins w:id="9" w:author="Xavier Hoenner" w:date="2016-07-18T15:41:00Z">
+        <w:r>
+          <w:t xml:space="preserve"> </w:t>
+        </w:r>
+      </w:ins>
+      <w:ins w:id="10" w:author="Xavier Hoenner" w:date="2016-07-18T15:45:00Z">
+        <w:r>
+          <w:t>across all receivers</w:t>
+        </w:r>
+      </w:ins>
+      <w:del w:id="11" w:author="Xavier Hoenner" w:date="2016-07-18T15:41:00Z">
+        <w:r>
+          <w:delText xml:space="preserve">received </w:delText>
+        </w:r>
+        <w:r>
+          <w:delText>by project</w:delText>
+        </w:r>
+      </w:del>
       <w:r>
         <w:t>.</w:t>
       </w:r>
@@ -1959,7 +1992,13 @@
               <w:rPr>
                 <w:rFonts w:ascii="Cambria Math" w:hAnsi="Cambria Math"/>
               </w:rPr>
-              <m:t>Number of unregistered transmitteers</m:t>
+              <m:t>Number of unregistered transmittee</m:t>
+            </m:r>
+            <m:r>
+              <w:rPr>
+                <w:rFonts w:ascii="Cambria Math" w:hAnsi="Cambria Math"/>
+              </w:rPr>
+              <m:t>rs</m:t>
             </m:r>
           </m:num>
           <m:den>
@@ -2058,7 +2097,13 @@
               <w:rPr>
                 <w:rFonts w:ascii="Cambria Math" w:hAnsi="Cambria Math"/>
               </w:rPr>
-              <m:t>Number of detections of unregistered transmitteers</m:t>
+              <m:t>Numb</m:t>
+            </m:r>
+            <m:r>
+              <w:rPr>
+                <w:rFonts w:ascii="Cambria Math" w:hAnsi="Cambria Math"/>
+              </w:rPr>
+              <m:t>er of detections of unregistered transmitteers</m:t>
             </m:r>
           </m:num>
           <m:den>
@@ -2139,6 +2184,7 @@
         <w:rPr>
           <w:b/>
         </w:rPr>
+        <w:lastRenderedPageBreak/>
         <w:t>Last detection</w:t>
       </w:r>
       <w:r>
@@ -2216,81 +2262,52 @@
       <w:r>
         <w:br/>
       </w:r>
-      <w:del w:id="11" w:author="Xavier Hoenner" w:date="2016-04-28T07:41:00Z">
-        <w:r>
-          <w:rPr>
-            <w:b/>
-          </w:rPr>
-          <w:lastRenderedPageBreak/>
-          <w:delText>AATAMS</w:delText>
-        </w:r>
-      </w:del>
-      <w:ins w:id="12" w:author="Xavier Hoenner" w:date="2016-04-28T07:41:00Z">
-        <w:r>
-          <w:rPr>
-            <w:b/>
-          </w:rPr>
-          <w:t>Animal Tracking Facility</w:t>
-        </w:r>
-      </w:ins>
+      <w:r>
+        <w:rPr>
+          <w:b/>
+        </w:rPr>
+        <w:t>Animal Tracking Facility</w:t>
+      </w:r>
       <w:r>
         <w:rPr>
           <w:b/>
         </w:rPr>
         <w:t xml:space="preserve">: </w:t>
       </w:r>
-      <w:ins w:id="13" w:author="Xavier Hoenner" w:date="2016-04-28T07:49:00Z">
-        <w:r>
-          <w:fldChar w:fldCharType="begin"/>
-        </w:r>
-        <w:r>
-          <w:instrText xml:space="preserve"> HYPERLINK "http://imos.org.au/animaltracking.html" </w:instrText>
-        </w:r>
-        <w:r>
-          <w:fldChar w:fldCharType="separate"/>
-        </w:r>
-        <w:del w:id="14" w:author="Xavier Hoenner" w:date="2016-04-28T07:41:00Z">
-          <w:r>
-            <w:rPr>
-              <w:rStyle w:val="Hyperlink"/>
-            </w:rPr>
-            <w:delText>Australian Animal Tracking and Monitoring System (</w:delText>
-          </w:r>
-        </w:del>
-        <w:del w:id="15" w:author="Xavier Hoenner" w:date="2016-04-28T07:47:00Z">
-          <w:r>
-            <w:rPr>
-              <w:rStyle w:val="Hyperlink"/>
-            </w:rPr>
-            <w:delText>http://imos.org.au/aatams.html</w:delText>
-          </w:r>
-        </w:del>
+      <w:hyperlink r:id="rId7" w:history="1">
         <w:r>
           <w:rPr>
             <w:rStyle w:val="Hyperlink"/>
           </w:rPr>
           <w:t>http://imos.org.au/animaltracking.html</w:t>
         </w:r>
+      </w:hyperlink>
+      <w:r>
+        <w:t xml:space="preserve">; web app: </w:t>
+      </w:r>
+      <w:r>
+        <w:fldChar w:fldCharType="begin"/>
+      </w:r>
+      <w:ins w:id="12" w:author="Xavier Hoenner" w:date="2016-07-18T16:02:00Z">
         <w:r>
-          <w:fldChar w:fldCharType="end"/>
+          <w:instrText>HYPERLINK "https://aatams.aodn.org.au/aatams/"</w:instrText>
         </w:r>
       </w:ins>
       <w:r>
-        <w:t xml:space="preserve">; web app: </w:t>
-      </w:r>
-      <w:hyperlink r:id="rId7" w:history="1">
-        <w:r>
-          <w:rPr>
-            <w:rStyle w:val="Hyperlink"/>
-          </w:rPr>
-          <w:t>https://aatams.emii.org.au/aatams/</w:t>
-        </w:r>
-      </w:hyperlink>
-      <w:del w:id="16" w:author="Xavier Hoenner" w:date="2016-04-28T07:41:00Z">
-        <w:r>
-          <w:delText>)</w:delText>
-        </w:r>
-      </w:del>
+        <w:fldChar w:fldCharType="separate"/>
+      </w:r>
+      <w:r>
+        <w:rPr>
+          <w:rStyle w:val="Hyperlink"/>
+        </w:rPr>
+        <w:t>https://aatams.aodn.org.au/aatams/</w:t>
+      </w:r>
+      <w:r>
+        <w:rPr>
+          <w:rStyle w:val="Hyperlink"/>
+        </w:rPr>
+        <w:fldChar w:fldCharType="end"/>
+      </w:r>
       <w:r>
         <w:t>.</w:t>
       </w:r>
@@ -2316,18 +2333,36 @@
         <w:tblLook w:val="04A0" w:firstRow="1" w:lastRow="0" w:firstColumn="1" w:lastColumn="0" w:noHBand="0" w:noVBand="1"/>
       </w:tblPr>
       <w:tblGrid>
-        <w:gridCol w:w="754"/>
-        <w:gridCol w:w="832"/>
-        <w:gridCol w:w="669"/>
-        <w:gridCol w:w="866"/>
-        <w:gridCol w:w="678"/>
-        <w:gridCol w:w="839"/>
-        <w:gridCol w:w="768"/>
-        <w:gridCol w:w="1191"/>
-        <w:gridCol w:w="1120"/>
-        <w:gridCol w:w="1166"/>
-        <w:gridCol w:w="583"/>
-        <w:gridCol w:w="944"/>
+        <w:gridCol w:w="695"/>
+        <w:gridCol w:w="765"/>
+        <w:gridCol w:w="619"/>
+        <w:gridCol w:w="795"/>
+        <w:gridCol w:w="627"/>
+        <w:gridCol w:w="857"/>
+        <w:gridCol w:w="771"/>
+        <w:gridCol w:w="707"/>
+        <w:gridCol w:w="1084"/>
+        <w:gridCol w:w="1021"/>
+        <w:gridCol w:w="1062"/>
+        <w:gridCol w:w="543"/>
+        <w:gridCol w:w="864"/>
+        <w:tblGridChange w:id="13">
+          <w:tblGrid>
+            <w:gridCol w:w="695"/>
+            <w:gridCol w:w="765"/>
+            <w:gridCol w:w="619"/>
+            <w:gridCol w:w="795"/>
+            <w:gridCol w:w="627"/>
+            <w:gridCol w:w="857"/>
+            <w:gridCol w:w="771"/>
+            <w:gridCol w:w="707"/>
+            <w:gridCol w:w="1084"/>
+            <w:gridCol w:w="1021"/>
+            <w:gridCol w:w="1062"/>
+            <w:gridCol w:w="543"/>
+            <w:gridCol w:w="864"/>
+          </w:tblGrid>
+        </w:tblGridChange>
       </w:tblGrid>
       <w:tr>
         <w:trPr>
@@ -2335,7 +2370,7 @@
         </w:trPr>
         <w:tc>
           <w:tcPr>
-            <w:tcW w:w="595" w:type="dxa"/>
+            <w:tcW w:w="687" w:type="dxa"/>
             <w:vAlign w:val="center"/>
           </w:tcPr>
           <w:p>
@@ -2365,7 +2400,7 @@
         </w:tc>
         <w:tc>
           <w:tcPr>
-            <w:tcW w:w="807" w:type="dxa"/>
+            <w:tcW w:w="897" w:type="dxa"/>
             <w:vAlign w:val="center"/>
           </w:tcPr>
           <w:p>
@@ -2401,7 +2436,7 @@
         </w:tc>
         <w:tc>
           <w:tcPr>
-            <w:tcW w:w="535" w:type="dxa"/>
+            <w:tcW w:w="611" w:type="dxa"/>
             <w:vAlign w:val="center"/>
           </w:tcPr>
           <w:p>
@@ -2437,7 +2472,7 @@
         </w:tc>
         <w:tc>
           <w:tcPr>
-            <w:tcW w:w="832" w:type="dxa"/>
+            <w:tcW w:w="784" w:type="dxa"/>
             <w:vAlign w:val="center"/>
           </w:tcPr>
           <w:p>
@@ -2467,7 +2502,7 @@
         </w:tc>
         <w:tc>
           <w:tcPr>
-            <w:tcW w:w="1262" w:type="dxa"/>
+            <w:tcW w:w="619" w:type="dxa"/>
             <w:vAlign w:val="center"/>
           </w:tcPr>
           <w:p>
@@ -2497,37 +2532,39 @@
         </w:tc>
         <w:tc>
           <w:tcPr>
-            <w:tcW w:w="656" w:type="dxa"/>
-            <w:vAlign w:val="center"/>
-          </w:tcPr>
-          <w:p>
-            <w:pPr>
-              <w:jc w:val="center"/>
-              <w:rPr>
+            <w:tcW w:w="845" w:type="dxa"/>
+          </w:tcPr>
+          <w:p>
+            <w:pPr>
+              <w:jc w:val="center"/>
+              <w:rPr>
+                <w:ins w:id="14" w:author="Xavier Hoenner" w:date="2016-07-18T16:01:00Z"/>
                 <w:b/>
               </w:rPr>
             </w:pPr>
             <w:proofErr w:type="spellStart"/>
             <w:proofErr w:type="gramStart"/>
-            <w:r>
-              <w:rPr>
-                <w:b/>
-              </w:rPr>
-              <w:t>no</w:t>
-            </w:r>
-            <w:proofErr w:type="gramEnd"/>
-            <w:r>
-              <w:rPr>
-                <w:b/>
-              </w:rPr>
-              <w:t>_transmitters</w:t>
-            </w:r>
-            <w:proofErr w:type="spellEnd"/>
-          </w:p>
-        </w:tc>
-        <w:tc>
-          <w:tcPr>
-            <w:tcW w:w="1276" w:type="dxa"/>
+            <w:ins w:id="15" w:author="Xavier Hoenner" w:date="2016-07-18T16:01:00Z">
+              <w:r>
+                <w:rPr>
+                  <w:b/>
+                </w:rPr>
+                <w:t>no</w:t>
+              </w:r>
+              <w:proofErr w:type="gramEnd"/>
+              <w:r>
+                <w:rPr>
+                  <w:b/>
+                </w:rPr>
+                <w:t>_tag_detections</w:t>
+              </w:r>
+              <w:proofErr w:type="spellEnd"/>
+            </w:ins>
+          </w:p>
+        </w:tc>
+        <w:tc>
+          <w:tcPr>
+            <w:tcW w:w="760" w:type="dxa"/>
             <w:vAlign w:val="center"/>
           </w:tcPr>
           <w:p>
@@ -2550,14 +2587,14 @@
               <w:rPr>
                 <w:b/>
               </w:rPr>
-              <w:t>_detections</w:t>
+              <w:t>_transmitters</w:t>
             </w:r>
             <w:proofErr w:type="spellEnd"/>
           </w:p>
         </w:tc>
         <w:tc>
           <w:tcPr>
-            <w:tcW w:w="1171" w:type="dxa"/>
+            <w:tcW w:w="698" w:type="dxa"/>
             <w:vAlign w:val="center"/>
           </w:tcPr>
           <w:p>
@@ -2573,21 +2610,21 @@
               <w:rPr>
                 <w:b/>
               </w:rPr>
-              <w:t>prop</w:t>
+              <w:t>no</w:t>
             </w:r>
             <w:proofErr w:type="gramEnd"/>
             <w:r>
               <w:rPr>
                 <w:b/>
               </w:rPr>
-              <w:t>_unreg_transmitters</w:t>
+              <w:t>_detections</w:t>
             </w:r>
             <w:proofErr w:type="spellEnd"/>
           </w:p>
         </w:tc>
         <w:tc>
           <w:tcPr>
-            <w:tcW w:w="795" w:type="dxa"/>
+            <w:tcW w:w="1068" w:type="dxa"/>
             <w:vAlign w:val="center"/>
           </w:tcPr>
           <w:p>
@@ -2610,14 +2647,14 @@
               <w:rPr>
                 <w:b/>
               </w:rPr>
-              <w:t>_unreg_detections</w:t>
+              <w:t>_unreg_transmitters</w:t>
             </w:r>
             <w:proofErr w:type="spellEnd"/>
           </w:p>
         </w:tc>
         <w:tc>
           <w:tcPr>
-            <w:tcW w:w="1276" w:type="dxa"/>
+            <w:tcW w:w="1006" w:type="dxa"/>
             <w:vAlign w:val="center"/>
           </w:tcPr>
           <w:p>
@@ -2633,21 +2670,22 @@
               <w:rPr>
                 <w:b/>
               </w:rPr>
-              <w:t>latest</w:t>
+              <w:t>prop</w:t>
             </w:r>
             <w:proofErr w:type="gramEnd"/>
             <w:r>
               <w:rPr>
                 <w:b/>
               </w:rPr>
-              <w:t>_deployment_date</w:t>
+              <w:t>_unreg_detections</w:t>
             </w:r>
             <w:proofErr w:type="spellEnd"/>
           </w:p>
         </w:tc>
         <w:tc>
           <w:tcPr>
-            <w:tcW w:w="475" w:type="dxa"/>
+            <w:tcW w:w="1046" w:type="dxa"/>
+            <w:vAlign w:val="center"/>
           </w:tcPr>
           <w:p>
             <w:pPr>
@@ -2662,22 +2700,21 @@
               <w:rPr>
                 <w:b/>
               </w:rPr>
-              <w:t>end</w:t>
+              <w:t>latest</w:t>
             </w:r>
             <w:proofErr w:type="gramEnd"/>
             <w:r>
               <w:rPr>
                 <w:b/>
               </w:rPr>
-              <w:t>_date</w:t>
+              <w:t>_deployment_date</w:t>
             </w:r>
             <w:proofErr w:type="spellEnd"/>
           </w:p>
         </w:tc>
         <w:tc>
           <w:tcPr>
-            <w:tcW w:w="730" w:type="dxa"/>
-            <w:vAlign w:val="center"/>
+            <w:tcW w:w="537" w:type="dxa"/>
           </w:tcPr>
           <w:p>
             <w:pPr>
@@ -2692,6 +2729,36 @@
               <w:rPr>
                 <w:b/>
               </w:rPr>
+              <w:t>end</w:t>
+            </w:r>
+            <w:proofErr w:type="gramEnd"/>
+            <w:r>
+              <w:rPr>
+                <w:b/>
+              </w:rPr>
+              <w:t>_date</w:t>
+            </w:r>
+            <w:proofErr w:type="spellEnd"/>
+          </w:p>
+        </w:tc>
+        <w:tc>
+          <w:tcPr>
+            <w:tcW w:w="852" w:type="dxa"/>
+            <w:vAlign w:val="center"/>
+          </w:tcPr>
+          <w:p>
+            <w:pPr>
+              <w:jc w:val="center"/>
+              <w:rPr>
+                <w:b/>
+              </w:rPr>
+            </w:pPr>
+            <w:proofErr w:type="spellStart"/>
+            <w:proofErr w:type="gramStart"/>
+            <w:r>
+              <w:rPr>
+                <w:b/>
+              </w:rPr>
               <w:t>coverage</w:t>
             </w:r>
             <w:proofErr w:type="gramEnd"/>
@@ -2702,6 +2769,361 @@
               <w:t>_duration</w:t>
             </w:r>
             <w:proofErr w:type="spellEnd"/>
+          </w:p>
+        </w:tc>
+      </w:tr>
+      <w:tr>
+        <w:tblPrEx>
+          <w:tblW w:w="0" w:type="auto"/>
+          <w:jc w:val="center"/>
+          <w:tblInd w:w="-1168" w:type="dxa"/>
+          <w:tblPrExChange w:id="16" w:author="Xavier Hoenner" w:date="2016-07-18T16:01:00Z">
+            <w:tblPrEx>
+              <w:tblW w:w="0" w:type="auto"/>
+              <w:jc w:val="center"/>
+              <w:tblInd w:w="-1168" w:type="dxa"/>
+            </w:tblPrEx>
+          </w:tblPrExChange>
+        </w:tblPrEx>
+        <w:trPr>
+          <w:jc w:val="center"/>
+          <w:trPrChange w:id="17" w:author="Xavier Hoenner" w:date="2016-07-18T16:01:00Z">
+            <w:trPr>
+              <w:jc w:val="center"/>
+            </w:trPr>
+          </w:trPrChange>
+        </w:trPr>
+        <w:tc>
+          <w:tcPr>
+            <w:tcW w:w="687" w:type="dxa"/>
+            <w:vAlign w:val="center"/>
+            <w:tcPrChange w:id="18" w:author="Xavier Hoenner" w:date="2016-07-18T16:01:00Z">
+              <w:tcPr>
+                <w:tcW w:w="687" w:type="dxa"/>
+                <w:vAlign w:val="center"/>
+              </w:tcPr>
+            </w:tcPrChange>
+          </w:tcPr>
+          <w:p>
+            <w:pPr>
+              <w:jc w:val="center"/>
+            </w:pPr>
+            <w:r>
+              <w:t>Project name</w:t>
+            </w:r>
+          </w:p>
+        </w:tc>
+        <w:tc>
+          <w:tcPr>
+            <w:tcW w:w="897" w:type="dxa"/>
+            <w:vAlign w:val="center"/>
+            <w:tcPrChange w:id="19" w:author="Xavier Hoenner" w:date="2016-07-18T16:01:00Z">
+              <w:tcPr>
+                <w:tcW w:w="897" w:type="dxa"/>
+                <w:vAlign w:val="center"/>
+              </w:tcPr>
+            </w:tcPrChange>
+          </w:tcPr>
+          <w:p>
+            <w:pPr>
+              <w:jc w:val="center"/>
+            </w:pPr>
+            <w:r>
+              <w:t xml:space="preserve"># </w:t>
+            </w:r>
+            <w:proofErr w:type="gramStart"/>
+            <w:r>
+              <w:t>installations</w:t>
+            </w:r>
+            <w:proofErr w:type="gramEnd"/>
+          </w:p>
+        </w:tc>
+        <w:tc>
+          <w:tcPr>
+            <w:tcW w:w="611" w:type="dxa"/>
+            <w:vAlign w:val="center"/>
+            <w:tcPrChange w:id="20" w:author="Xavier Hoenner" w:date="2016-07-18T16:01:00Z">
+              <w:tcPr>
+                <w:tcW w:w="611" w:type="dxa"/>
+                <w:vAlign w:val="center"/>
+              </w:tcPr>
+            </w:tcPrChange>
+          </w:tcPr>
+          <w:p>
+            <w:pPr>
+              <w:jc w:val="center"/>
+            </w:pPr>
+            <w:r>
+              <w:t xml:space="preserve"># </w:t>
+            </w:r>
+            <w:proofErr w:type="gramStart"/>
+            <w:r>
+              <w:t>stations</w:t>
+            </w:r>
+            <w:proofErr w:type="gramEnd"/>
+          </w:p>
+        </w:tc>
+        <w:tc>
+          <w:tcPr>
+            <w:tcW w:w="784" w:type="dxa"/>
+            <w:vAlign w:val="center"/>
+            <w:tcPrChange w:id="21" w:author="Xavier Hoenner" w:date="2016-07-18T16:01:00Z">
+              <w:tcPr>
+                <w:tcW w:w="784" w:type="dxa"/>
+                <w:vAlign w:val="center"/>
+              </w:tcPr>
+            </w:tcPrChange>
+          </w:tcPr>
+          <w:p>
+            <w:pPr>
+              <w:jc w:val="center"/>
+            </w:pPr>
+            <w:r>
+              <w:t xml:space="preserve"># </w:t>
+            </w:r>
+            <w:proofErr w:type="gramStart"/>
+            <w:r>
+              <w:t>deployments</w:t>
+            </w:r>
+            <w:proofErr w:type="gramEnd"/>
+          </w:p>
+        </w:tc>
+        <w:tc>
+          <w:tcPr>
+            <w:tcW w:w="619" w:type="dxa"/>
+            <w:vAlign w:val="center"/>
+            <w:tcPrChange w:id="22" w:author="Xavier Hoenner" w:date="2016-07-18T16:01:00Z">
+              <w:tcPr>
+                <w:tcW w:w="619" w:type="dxa"/>
+                <w:vAlign w:val="center"/>
+              </w:tcPr>
+            </w:tcPrChange>
+          </w:tcPr>
+          <w:p>
+            <w:pPr>
+              <w:jc w:val="center"/>
+            </w:pPr>
+            <w:r>
+              <w:t xml:space="preserve"># </w:t>
+            </w:r>
+            <w:proofErr w:type="gramStart"/>
+            <w:r>
+              <w:t>releases</w:t>
+            </w:r>
+            <w:proofErr w:type="gramEnd"/>
+          </w:p>
+        </w:tc>
+        <w:tc>
+          <w:tcPr>
+            <w:tcW w:w="845" w:type="dxa"/>
+            <w:vAlign w:val="center"/>
+            <w:tcPrChange w:id="23" w:author="Xavier Hoenner" w:date="2016-07-18T16:01:00Z">
+              <w:tcPr>
+                <w:tcW w:w="845" w:type="dxa"/>
+              </w:tcPr>
+            </w:tcPrChange>
+          </w:tcPr>
+          <w:p>
+            <w:pPr>
+              <w:jc w:val="center"/>
+              <w:rPr>
+                <w:ins w:id="24" w:author="Xavier Hoenner" w:date="2016-07-18T16:01:00Z"/>
+              </w:rPr>
+            </w:pPr>
+            <w:ins w:id="25" w:author="Xavier Hoenner" w:date="2016-07-18T16:01:00Z">
+              <w:r>
+                <w:t xml:space="preserve"># </w:t>
+              </w:r>
+              <w:proofErr w:type="gramStart"/>
+              <w:r>
+                <w:t>tag</w:t>
+              </w:r>
+              <w:proofErr w:type="gramEnd"/>
+              <w:r>
+                <w:t xml:space="preserve"> detections</w:t>
+              </w:r>
+            </w:ins>
+          </w:p>
+        </w:tc>
+        <w:tc>
+          <w:tcPr>
+            <w:tcW w:w="760" w:type="dxa"/>
+            <w:vAlign w:val="center"/>
+            <w:tcPrChange w:id="26" w:author="Xavier Hoenner" w:date="2016-07-18T16:01:00Z">
+              <w:tcPr>
+                <w:tcW w:w="760" w:type="dxa"/>
+                <w:vAlign w:val="center"/>
+              </w:tcPr>
+            </w:tcPrChange>
+          </w:tcPr>
+          <w:p>
+            <w:pPr>
+              <w:jc w:val="center"/>
+            </w:pPr>
+            <w:r>
+              <w:t xml:space="preserve"># </w:t>
+            </w:r>
+            <w:proofErr w:type="gramStart"/>
+            <w:r>
+              <w:t>transmitters</w:t>
+            </w:r>
+            <w:proofErr w:type="gramEnd"/>
+          </w:p>
+        </w:tc>
+        <w:tc>
+          <w:tcPr>
+            <w:tcW w:w="698" w:type="dxa"/>
+            <w:vAlign w:val="center"/>
+            <w:tcPrChange w:id="27" w:author="Xavier Hoenner" w:date="2016-07-18T16:01:00Z">
+              <w:tcPr>
+                <w:tcW w:w="698" w:type="dxa"/>
+                <w:vAlign w:val="center"/>
+              </w:tcPr>
+            </w:tcPrChange>
+          </w:tcPr>
+          <w:p>
+            <w:pPr>
+              <w:jc w:val="center"/>
+            </w:pPr>
+            <w:r>
+              <w:t xml:space="preserve"># </w:t>
+            </w:r>
+            <w:proofErr w:type="gramStart"/>
+            <w:r>
+              <w:t>detections</w:t>
+            </w:r>
+            <w:proofErr w:type="gramEnd"/>
+          </w:p>
+        </w:tc>
+        <w:tc>
+          <w:tcPr>
+            <w:tcW w:w="1068" w:type="dxa"/>
+            <w:vAlign w:val="center"/>
+            <w:tcPrChange w:id="28" w:author="Xavier Hoenner" w:date="2016-07-18T16:01:00Z">
+              <w:tcPr>
+                <w:tcW w:w="1068" w:type="dxa"/>
+                <w:vAlign w:val="center"/>
+              </w:tcPr>
+            </w:tcPrChange>
+          </w:tcPr>
+          <w:p>
+            <w:pPr>
+              <w:jc w:val="center"/>
+            </w:pPr>
+            <w:r>
+              <w:t>%</w:t>
+            </w:r>
+            <w:r>
+              <w:t xml:space="preserve"> </w:t>
+            </w:r>
+            <w:proofErr w:type="gramStart"/>
+            <w:r>
+              <w:t>unregistered</w:t>
+            </w:r>
+            <w:proofErr w:type="gramEnd"/>
+            <w:r>
+              <w:t xml:space="preserve"> transmitters</w:t>
+            </w:r>
+          </w:p>
+        </w:tc>
+        <w:tc>
+          <w:tcPr>
+            <w:tcW w:w="1006" w:type="dxa"/>
+            <w:vAlign w:val="center"/>
+            <w:tcPrChange w:id="29" w:author="Xavier Hoenner" w:date="2016-07-18T16:01:00Z">
+              <w:tcPr>
+                <w:tcW w:w="1006" w:type="dxa"/>
+                <w:vAlign w:val="center"/>
+              </w:tcPr>
+            </w:tcPrChange>
+          </w:tcPr>
+          <w:p>
+            <w:pPr>
+              <w:jc w:val="center"/>
+            </w:pPr>
+            <w:r>
+              <w:t>%</w:t>
+            </w:r>
+            <w:r>
+              <w:t xml:space="preserve"> </w:t>
+            </w:r>
+            <w:proofErr w:type="gramStart"/>
+            <w:r>
+              <w:t>unregistered</w:t>
+            </w:r>
+            <w:proofErr w:type="gramEnd"/>
+            <w:r>
+              <w:t xml:space="preserve"> </w:t>
+            </w:r>
+            <w:r>
+              <w:t>detections</w:t>
+            </w:r>
+          </w:p>
+        </w:tc>
+        <w:tc>
+          <w:tcPr>
+            <w:tcW w:w="1046" w:type="dxa"/>
+            <w:vAlign w:val="center"/>
+            <w:tcPrChange w:id="30" w:author="Xavier Hoenner" w:date="2016-07-18T16:01:00Z">
+              <w:tcPr>
+                <w:tcW w:w="1046" w:type="dxa"/>
+                <w:vAlign w:val="center"/>
+              </w:tcPr>
+            </w:tcPrChange>
+          </w:tcPr>
+          <w:p>
+            <w:pPr>
+              <w:jc w:val="center"/>
+            </w:pPr>
+            <w:r>
+              <w:t>Last deployment</w:t>
+            </w:r>
+          </w:p>
+        </w:tc>
+        <w:tc>
+          <w:tcPr>
+            <w:tcW w:w="537" w:type="dxa"/>
+            <w:tcPrChange w:id="31" w:author="Xavier Hoenner" w:date="2016-07-18T16:01:00Z">
+              <w:tcPr>
+                <w:tcW w:w="537" w:type="dxa"/>
+              </w:tcPr>
+            </w:tcPrChange>
+          </w:tcPr>
+          <w:p>
+            <w:pPr>
+              <w:jc w:val="center"/>
+            </w:pPr>
+            <w:r>
+              <w:t>Last detection</w:t>
+            </w:r>
+          </w:p>
+        </w:tc>
+        <w:tc>
+          <w:tcPr>
+            <w:tcW w:w="852" w:type="dxa"/>
+            <w:vAlign w:val="center"/>
+            <w:tcPrChange w:id="32" w:author="Xavier Hoenner" w:date="2016-07-18T16:01:00Z">
+              <w:tcPr>
+                <w:tcW w:w="852" w:type="dxa"/>
+                <w:vAlign w:val="center"/>
+              </w:tcPr>
+            </w:tcPrChange>
+          </w:tcPr>
+          <w:p>
+            <w:pPr>
+              <w:jc w:val="center"/>
+            </w:pPr>
+            <w:r>
+              <w:t xml:space="preserve"># </w:t>
+            </w:r>
+            <w:proofErr w:type="gramStart"/>
+            <w:r>
+              <w:t>years</w:t>
+            </w:r>
+            <w:proofErr w:type="gramEnd"/>
+            <w:r>
+              <w:t xml:space="preserve"> of data</w:t>
+            </w:r>
           </w:p>
         </w:tc>
       </w:tr>
@@ -2711,232 +3133,22 @@
         </w:trPr>
         <w:tc>
           <w:tcPr>
-            <w:tcW w:w="595" w:type="dxa"/>
-            <w:vAlign w:val="center"/>
-          </w:tcPr>
-          <w:p>
-            <w:pPr>
-              <w:jc w:val="center"/>
-            </w:pPr>
-            <w:r>
-              <w:t>Project name</w:t>
-            </w:r>
-          </w:p>
-        </w:tc>
-        <w:tc>
-          <w:tcPr>
-            <w:tcW w:w="807" w:type="dxa"/>
-            <w:vAlign w:val="center"/>
-          </w:tcPr>
-          <w:p>
-            <w:pPr>
-              <w:jc w:val="center"/>
-            </w:pPr>
-            <w:r>
-              <w:t xml:space="preserve"># </w:t>
-            </w:r>
-            <w:proofErr w:type="gramStart"/>
-            <w:r>
-              <w:t>installations</w:t>
-            </w:r>
-            <w:proofErr w:type="gramEnd"/>
-          </w:p>
-        </w:tc>
-        <w:tc>
-          <w:tcPr>
-            <w:tcW w:w="535" w:type="dxa"/>
-            <w:vAlign w:val="center"/>
-          </w:tcPr>
-          <w:p>
-            <w:pPr>
-              <w:jc w:val="center"/>
-            </w:pPr>
-            <w:r>
-              <w:t xml:space="preserve"># </w:t>
-            </w:r>
-            <w:proofErr w:type="gramStart"/>
-            <w:r>
-              <w:t>stations</w:t>
-            </w:r>
-            <w:proofErr w:type="gramEnd"/>
-          </w:p>
-        </w:tc>
-        <w:tc>
-          <w:tcPr>
-            <w:tcW w:w="832" w:type="dxa"/>
-            <w:vAlign w:val="center"/>
-          </w:tcPr>
-          <w:p>
-            <w:pPr>
-              <w:jc w:val="center"/>
-            </w:pPr>
-            <w:r>
-              <w:t xml:space="preserve"># </w:t>
-            </w:r>
-            <w:proofErr w:type="gramStart"/>
-            <w:r>
-              <w:t>deployments</w:t>
-            </w:r>
-            <w:proofErr w:type="gramEnd"/>
-          </w:p>
-        </w:tc>
-        <w:tc>
-          <w:tcPr>
-            <w:tcW w:w="1262" w:type="dxa"/>
-            <w:vAlign w:val="center"/>
-          </w:tcPr>
-          <w:p>
-            <w:pPr>
-              <w:jc w:val="center"/>
-            </w:pPr>
-            <w:r>
-              <w:t xml:space="preserve"># </w:t>
-            </w:r>
-            <w:proofErr w:type="gramStart"/>
-            <w:r>
-              <w:t>releases</w:t>
-            </w:r>
-            <w:proofErr w:type="gramEnd"/>
-          </w:p>
-        </w:tc>
-        <w:tc>
-          <w:tcPr>
-            <w:tcW w:w="656" w:type="dxa"/>
-            <w:vAlign w:val="center"/>
-          </w:tcPr>
-          <w:p>
-            <w:pPr>
-              <w:jc w:val="center"/>
-            </w:pPr>
-            <w:r>
-              <w:t xml:space="preserve"># </w:t>
-            </w:r>
-            <w:proofErr w:type="gramStart"/>
-            <w:r>
-              <w:t>transmitters</w:t>
-            </w:r>
-            <w:proofErr w:type="gramEnd"/>
-          </w:p>
-        </w:tc>
-        <w:tc>
-          <w:tcPr>
-            <w:tcW w:w="1276" w:type="dxa"/>
-            <w:vAlign w:val="center"/>
-          </w:tcPr>
-          <w:p>
-            <w:pPr>
-              <w:jc w:val="center"/>
-            </w:pPr>
-            <w:r>
-              <w:t xml:space="preserve"># </w:t>
-            </w:r>
-            <w:proofErr w:type="gramStart"/>
-            <w:r>
-              <w:t>detections</w:t>
-            </w:r>
-            <w:proofErr w:type="gramEnd"/>
-          </w:p>
-        </w:tc>
-        <w:tc>
-          <w:tcPr>
-            <w:tcW w:w="1171" w:type="dxa"/>
-            <w:vAlign w:val="center"/>
-          </w:tcPr>
-          <w:p>
-            <w:pPr>
-              <w:jc w:val="center"/>
-            </w:pPr>
-            <w:r>
-              <w:t>%</w:t>
-            </w:r>
-            <w:r>
-              <w:t xml:space="preserve"> </w:t>
-            </w:r>
-            <w:proofErr w:type="gramStart"/>
-            <w:r>
-              <w:t>unregistered</w:t>
-            </w:r>
-            <w:proofErr w:type="gramEnd"/>
-            <w:r>
-              <w:t xml:space="preserve"> transmitters</w:t>
-            </w:r>
-          </w:p>
-        </w:tc>
-        <w:tc>
-          <w:tcPr>
-            <w:tcW w:w="795" w:type="dxa"/>
-            <w:vAlign w:val="center"/>
-          </w:tcPr>
-          <w:p>
-            <w:pPr>
-              <w:jc w:val="center"/>
-            </w:pPr>
-            <w:r>
-              <w:t>%</w:t>
-            </w:r>
-            <w:r>
-              <w:t xml:space="preserve"> </w:t>
-            </w:r>
-            <w:proofErr w:type="gramStart"/>
-            <w:r>
-              <w:t>unregistered</w:t>
-            </w:r>
-            <w:proofErr w:type="gramEnd"/>
-            <w:r>
-              <w:t xml:space="preserve"> </w:t>
-            </w:r>
-            <w:r>
-              <w:t>detections</w:t>
-            </w:r>
-          </w:p>
-        </w:tc>
-        <w:tc>
-          <w:tcPr>
-            <w:tcW w:w="1276" w:type="dxa"/>
-            <w:vAlign w:val="center"/>
-          </w:tcPr>
-          <w:p>
-            <w:pPr>
-              <w:jc w:val="center"/>
-            </w:pPr>
-            <w:r>
-              <w:t>Last deployment</w:t>
-            </w:r>
-          </w:p>
-        </w:tc>
-        <w:tc>
-          <w:tcPr>
-            <w:tcW w:w="475" w:type="dxa"/>
-          </w:tcPr>
-          <w:p>
-            <w:pPr>
-              <w:jc w:val="center"/>
-            </w:pPr>
-            <w:r>
-              <w:t>Last detection</w:t>
-            </w:r>
-          </w:p>
-        </w:tc>
-        <w:tc>
-          <w:tcPr>
-            <w:tcW w:w="730" w:type="dxa"/>
-            <w:vAlign w:val="center"/>
-          </w:tcPr>
-          <w:p>
-            <w:pPr>
-              <w:jc w:val="center"/>
-            </w:pPr>
-            <w:r>
-              <w:t xml:space="preserve"># </w:t>
-            </w:r>
-            <w:proofErr w:type="gramStart"/>
-            <w:r>
-              <w:t>years</w:t>
-            </w:r>
-            <w:proofErr w:type="gramEnd"/>
-            <w:r>
-              <w:t xml:space="preserve"> of data</w:t>
-            </w:r>
+            <w:tcW w:w="10410" w:type="dxa"/>
+            <w:gridSpan w:val="13"/>
+            <w:shd w:val="clear" w:color="auto" w:fill="595959" w:themeFill="text1" w:themeFillTint="A6"/>
+          </w:tcPr>
+          <w:p>
+            <w:pPr>
+              <w:jc w:val="center"/>
+            </w:pPr>
+            <w:r>
+              <w:t xml:space="preserve">Headers = </w:t>
+            </w:r>
+            <w:proofErr w:type="spellStart"/>
+            <w:r>
+              <w:t>funding_type</w:t>
+            </w:r>
+            <w:proofErr w:type="spellEnd"/>
           </w:p>
         </w:tc>
       </w:tr>
@@ -2946,148 +3158,136 @@
         </w:trPr>
         <w:tc>
           <w:tcPr>
-            <w:tcW w:w="10410" w:type="dxa"/>
-            <w:gridSpan w:val="12"/>
-            <w:shd w:val="clear" w:color="auto" w:fill="595959" w:themeFill="text1" w:themeFillTint="A6"/>
-          </w:tcPr>
-          <w:p>
-            <w:pPr>
-              <w:jc w:val="center"/>
-            </w:pPr>
-            <w:r>
-              <w:t xml:space="preserve">Headers = </w:t>
-            </w:r>
-            <w:proofErr w:type="spellStart"/>
-            <w:r>
-              <w:t>funding_type</w:t>
-            </w:r>
-            <w:proofErr w:type="spellEnd"/>
-          </w:p>
-        </w:tc>
-      </w:tr>
-      <w:tr>
-        <w:trPr>
-          <w:jc w:val="center"/>
-        </w:trPr>
-        <w:tc>
-          <w:tcPr>
-            <w:tcW w:w="595" w:type="dxa"/>
-            <w:vAlign w:val="center"/>
-          </w:tcPr>
-          <w:p>
-            <w:pPr>
-              <w:jc w:val="center"/>
-            </w:pPr>
-          </w:p>
-        </w:tc>
-        <w:tc>
-          <w:tcPr>
-            <w:tcW w:w="807" w:type="dxa"/>
-            <w:vAlign w:val="center"/>
-          </w:tcPr>
-          <w:p>
-            <w:pPr>
-              <w:jc w:val="center"/>
-            </w:pPr>
-          </w:p>
-        </w:tc>
-        <w:tc>
-          <w:tcPr>
-            <w:tcW w:w="535" w:type="dxa"/>
-            <w:vAlign w:val="center"/>
-          </w:tcPr>
-          <w:p>
-            <w:pPr>
-              <w:jc w:val="center"/>
-            </w:pPr>
-          </w:p>
-        </w:tc>
-        <w:tc>
-          <w:tcPr>
-            <w:tcW w:w="832" w:type="dxa"/>
-            <w:vAlign w:val="center"/>
-          </w:tcPr>
-          <w:p>
-            <w:pPr>
-              <w:jc w:val="center"/>
-            </w:pPr>
-          </w:p>
-        </w:tc>
-        <w:tc>
-          <w:tcPr>
-            <w:tcW w:w="1262" w:type="dxa"/>
-          </w:tcPr>
-          <w:p>
-            <w:pPr>
-              <w:jc w:val="center"/>
-            </w:pPr>
-          </w:p>
-        </w:tc>
-        <w:tc>
-          <w:tcPr>
-            <w:tcW w:w="656" w:type="dxa"/>
-          </w:tcPr>
-          <w:p>
-            <w:pPr>
-              <w:jc w:val="center"/>
-            </w:pPr>
-          </w:p>
-        </w:tc>
-        <w:tc>
-          <w:tcPr>
-            <w:tcW w:w="1276" w:type="dxa"/>
-          </w:tcPr>
-          <w:p>
-            <w:pPr>
-              <w:jc w:val="center"/>
-            </w:pPr>
-          </w:p>
-        </w:tc>
-        <w:tc>
-          <w:tcPr>
-            <w:tcW w:w="1171" w:type="dxa"/>
-            <w:vAlign w:val="center"/>
-          </w:tcPr>
-          <w:p>
-            <w:pPr>
-              <w:jc w:val="center"/>
-            </w:pPr>
-          </w:p>
-        </w:tc>
-        <w:tc>
-          <w:tcPr>
-            <w:tcW w:w="795" w:type="dxa"/>
-          </w:tcPr>
-          <w:p>
-            <w:pPr>
-              <w:jc w:val="center"/>
-            </w:pPr>
-          </w:p>
-        </w:tc>
-        <w:tc>
-          <w:tcPr>
-            <w:tcW w:w="1276" w:type="dxa"/>
-            <w:vAlign w:val="center"/>
-          </w:tcPr>
-          <w:p>
-            <w:pPr>
-              <w:jc w:val="center"/>
-            </w:pPr>
-          </w:p>
-        </w:tc>
-        <w:tc>
-          <w:tcPr>
-            <w:tcW w:w="475" w:type="dxa"/>
-          </w:tcPr>
-          <w:p>
-            <w:pPr>
-              <w:jc w:val="center"/>
-            </w:pPr>
-          </w:p>
-        </w:tc>
-        <w:tc>
-          <w:tcPr>
-            <w:tcW w:w="730" w:type="dxa"/>
+            <w:tcW w:w="687" w:type="dxa"/>
+            <w:vAlign w:val="center"/>
+          </w:tcPr>
+          <w:p>
+            <w:pPr>
+              <w:jc w:val="center"/>
+            </w:pPr>
+          </w:p>
+        </w:tc>
+        <w:tc>
+          <w:tcPr>
+            <w:tcW w:w="897" w:type="dxa"/>
+            <w:vAlign w:val="center"/>
+          </w:tcPr>
+          <w:p>
+            <w:pPr>
+              <w:jc w:val="center"/>
+            </w:pPr>
+          </w:p>
+        </w:tc>
+        <w:tc>
+          <w:tcPr>
+            <w:tcW w:w="611" w:type="dxa"/>
+            <w:vAlign w:val="center"/>
+          </w:tcPr>
+          <w:p>
+            <w:pPr>
+              <w:jc w:val="center"/>
+            </w:pPr>
+          </w:p>
+        </w:tc>
+        <w:tc>
+          <w:tcPr>
+            <w:tcW w:w="784" w:type="dxa"/>
+            <w:vAlign w:val="center"/>
+          </w:tcPr>
+          <w:p>
+            <w:pPr>
+              <w:jc w:val="center"/>
+            </w:pPr>
+          </w:p>
+        </w:tc>
+        <w:tc>
+          <w:tcPr>
+            <w:tcW w:w="619" w:type="dxa"/>
+          </w:tcPr>
+          <w:p>
+            <w:pPr>
+              <w:jc w:val="center"/>
+            </w:pPr>
+          </w:p>
+        </w:tc>
+        <w:tc>
+          <w:tcPr>
+            <w:tcW w:w="845" w:type="dxa"/>
+          </w:tcPr>
+          <w:p>
+            <w:pPr>
+              <w:jc w:val="center"/>
+              <w:rPr>
+                <w:ins w:id="33" w:author="Xavier Hoenner" w:date="2016-07-18T16:01:00Z"/>
+              </w:rPr>
+            </w:pPr>
+          </w:p>
+        </w:tc>
+        <w:tc>
+          <w:tcPr>
+            <w:tcW w:w="760" w:type="dxa"/>
+          </w:tcPr>
+          <w:p>
+            <w:pPr>
+              <w:jc w:val="center"/>
+            </w:pPr>
+          </w:p>
+        </w:tc>
+        <w:tc>
+          <w:tcPr>
+            <w:tcW w:w="698" w:type="dxa"/>
+          </w:tcPr>
+          <w:p>
+            <w:pPr>
+              <w:jc w:val="center"/>
+            </w:pPr>
+          </w:p>
+        </w:tc>
+        <w:tc>
+          <w:tcPr>
+            <w:tcW w:w="1068" w:type="dxa"/>
+            <w:vAlign w:val="center"/>
+          </w:tcPr>
+          <w:p>
+            <w:pPr>
+              <w:jc w:val="center"/>
+            </w:pPr>
+          </w:p>
+        </w:tc>
+        <w:tc>
+          <w:tcPr>
+            <w:tcW w:w="1006" w:type="dxa"/>
+          </w:tcPr>
+          <w:p>
+            <w:pPr>
+              <w:jc w:val="center"/>
+            </w:pPr>
+          </w:p>
+        </w:tc>
+        <w:tc>
+          <w:tcPr>
+            <w:tcW w:w="1046" w:type="dxa"/>
+            <w:vAlign w:val="center"/>
+          </w:tcPr>
+          <w:p>
+            <w:pPr>
+              <w:jc w:val="center"/>
+            </w:pPr>
+          </w:p>
+        </w:tc>
+        <w:tc>
+          <w:tcPr>
+            <w:tcW w:w="537" w:type="dxa"/>
+          </w:tcPr>
+          <w:p>
+            <w:pPr>
+              <w:jc w:val="center"/>
+            </w:pPr>
+          </w:p>
+        </w:tc>
+        <w:tc>
+          <w:tcPr>
+            <w:tcW w:w="852" w:type="dxa"/>
           </w:tcPr>
           <w:p>
             <w:pPr>
@@ -3146,22 +3346,12 @@
         <w:t>‘</w:t>
       </w:r>
       <w:proofErr w:type="spellStart"/>
-      <w:del w:id="17" w:author="Xavier Hoenner" w:date="2016-04-28T07:41:00Z">
-        <w:r>
-          <w:rPr>
-            <w:u w:val="none"/>
-          </w:rPr>
-          <w:delText>AATAMS</w:delText>
-        </w:r>
-      </w:del>
-      <w:ins w:id="18" w:author="Xavier Hoenner" w:date="2016-04-28T07:41:00Z">
-        <w:r>
-          <w:rPr>
-            <w:u w:val="none"/>
-          </w:rPr>
-          <w:t>AnimalTracking</w:t>
-        </w:r>
-      </w:ins>
+      <w:r>
+        <w:rPr>
+          <w:u w:val="none"/>
+        </w:rPr>
+        <w:t>AnimalTracking</w:t>
+      </w:r>
       <w:r>
         <w:rPr>
           <w:u w:val="none"/>
@@ -4427,10 +4617,10 @@
         <w:tblLook w:val="04A0" w:firstRow="1" w:lastRow="0" w:firstColumn="1" w:lastColumn="0" w:noHBand="0" w:noVBand="1"/>
       </w:tblPr>
       <w:tblGrid>
-        <w:gridCol w:w="1803"/>
-        <w:gridCol w:w="2504"/>
-        <w:gridCol w:w="2261"/>
-        <w:gridCol w:w="2107"/>
+        <w:gridCol w:w="1796"/>
+        <w:gridCol w:w="2507"/>
+        <w:gridCol w:w="2263"/>
+        <w:gridCol w:w="2109"/>
       </w:tblGrid>
       <w:tr>
         <w:tc>
@@ -4610,12 +4800,25 @@
                 <w:tab w:val="right" w:pos="9026"/>
               </w:tabs>
               <w:spacing w:before="200" w:after="200" w:line="276" w:lineRule="auto"/>
-              <w:ind w:left="720"/>
+              <w:ind w:left="720" w:hanging="720"/>
               <w:outlineLvl w:val="3"/>
               <w:rPr>
                 <w:b/>
                 <w:i/>
               </w:rPr>
+              <w:pPrChange w:id="34" w:author="Xavier Hoenner" w:date="2016-07-18T15:53:00Z">
+                <w:pPr>
+                  <w:keepNext/>
+                  <w:keepLines/>
+                  <w:tabs>
+                    <w:tab w:val="center" w:pos="4513"/>
+                    <w:tab w:val="right" w:pos="9026"/>
+                  </w:tabs>
+                  <w:spacing w:before="200" w:after="200" w:line="276" w:lineRule="auto"/>
+                  <w:ind w:left="720"/>
+                  <w:outlineLvl w:val="3"/>
+                </w:pPr>
+              </w:pPrChange>
             </w:pPr>
             <w:r>
               <w:rPr>
@@ -4879,12 +5082,25 @@
                 <w:tab w:val="right" w:pos="9026"/>
               </w:tabs>
               <w:spacing w:before="200" w:after="200" w:line="276" w:lineRule="auto"/>
-              <w:ind w:left="720"/>
+              <w:ind w:left="709"/>
               <w:outlineLvl w:val="3"/>
               <w:rPr>
                 <w:b/>
                 <w:i/>
               </w:rPr>
+              <w:pPrChange w:id="35" w:author="Xavier Hoenner" w:date="2016-07-18T15:53:00Z">
+                <w:pPr>
+                  <w:keepNext/>
+                  <w:keepLines/>
+                  <w:tabs>
+                    <w:tab w:val="center" w:pos="4513"/>
+                    <w:tab w:val="right" w:pos="9026"/>
+                  </w:tabs>
+                  <w:spacing w:before="200" w:after="200" w:line="276" w:lineRule="auto"/>
+                  <w:ind w:left="720" w:hanging="11"/>
+                  <w:outlineLvl w:val="3"/>
+                </w:pPr>
+              </w:pPrChange>
             </w:pPr>
             <w:r>
               <w:rPr>
@@ -5459,29 +5675,18 @@
         </w:rPr>
         <w:t xml:space="preserve">registered in the </w:t>
       </w:r>
-      <w:del w:id="19" w:author="Xavier Hoenner" w:date="2016-04-28T07:42:00Z">
-        <w:r>
-          <w:rPr>
-            <w:b/>
-            <w:i/>
-          </w:rPr>
-          <w:delText xml:space="preserve">AATAMS </w:delText>
-        </w:r>
-      </w:del>
-      <w:ins w:id="20" w:author="Xavier Hoenner" w:date="2016-04-28T07:42:00Z">
-        <w:r>
-          <w:rPr>
-            <w:b/>
-            <w:i/>
-          </w:rPr>
-          <w:t xml:space="preserve">Animal Tracking </w:t>
-        </w:r>
-      </w:ins>
       <w:r>
         <w:rPr>
           <w:b/>
           <w:i/>
         </w:rPr>
+        <w:t xml:space="preserve">Animal Tracking </w:t>
+      </w:r>
+      <w:r>
+        <w:rPr>
+          <w:b/>
+          <w:i/>
+        </w:rPr>
         <w:t>database</w:t>
       </w:r>
       <w:r>
@@ -5571,24 +5776,13 @@
         </w:rPr>
         <w:t xml:space="preserve">registered in the </w:t>
       </w:r>
-      <w:del w:id="21" w:author="Xavier Hoenner" w:date="2016-04-28T07:42:00Z">
-        <w:r>
-          <w:rPr>
-            <w:b/>
-            <w:i/>
-          </w:rPr>
-          <w:delText xml:space="preserve">AATAMS </w:delText>
-        </w:r>
-      </w:del>
-      <w:ins w:id="22" w:author="Xavier Hoenner" w:date="2016-04-28T07:42:00Z">
-        <w:r>
-          <w:rPr>
-            <w:b/>
-            <w:i/>
-          </w:rPr>
-          <w:t xml:space="preserve">Animal Tracking </w:t>
-        </w:r>
-      </w:ins>
+      <w:r>
+        <w:rPr>
+          <w:b/>
+          <w:i/>
+        </w:rPr>
+        <w:t xml:space="preserve">Animal Tracking </w:t>
+      </w:r>
       <w:r>
         <w:rPr>
           <w:b/>
@@ -5724,6 +5918,7 @@
         </w:rPr>
       </w:pPr>
       <w:r>
+        <w:lastRenderedPageBreak/>
         <w:t xml:space="preserve">Below the above totals put in the embargo plot for the current month, located at </w:t>
       </w:r>
       <w:r>
@@ -6127,92 +6322,52 @@
       <w:r>
         <w:br/>
       </w:r>
-      <w:ins w:id="23" w:author="Xavier Hoenner" w:date="2016-04-28T07:42:00Z">
-        <w:r>
-          <w:rPr>
-            <w:b/>
-          </w:rPr>
-          <w:t>Animal Tracking Facility</w:t>
-        </w:r>
-      </w:ins>
-      <w:del w:id="24" w:author="Xavier Hoenner" w:date="2016-04-28T07:42:00Z">
-        <w:r>
-          <w:rPr>
-            <w:b/>
-          </w:rPr>
-          <w:delText>AATAMS</w:delText>
-        </w:r>
-      </w:del>
+      <w:r>
+        <w:rPr>
+          <w:b/>
+        </w:rPr>
+        <w:t>Animal Tracking Facility</w:t>
+      </w:r>
       <w:r>
         <w:rPr>
           <w:b/>
         </w:rPr>
         <w:t xml:space="preserve">: </w:t>
       </w:r>
-      <w:ins w:id="25" w:author="Xavier Hoenner" w:date="2016-04-28T07:49:00Z">
-        <w:r>
-          <w:fldChar w:fldCharType="begin"/>
-        </w:r>
-        <w:r>
-          <w:instrText xml:space="preserve"> HYPERLINK "http://imos.org.au/animaltracking.html" </w:instrText>
-        </w:r>
-        <w:r>
-          <w:fldChar w:fldCharType="separate"/>
-        </w:r>
-        <w:del w:id="26" w:author="Xavier Hoenner" w:date="2016-04-28T07:42:00Z">
-          <w:r>
-            <w:rPr>
-              <w:rStyle w:val="Hyperlink"/>
-            </w:rPr>
-            <w:delText>Australian Animal T</w:delText>
-          </w:r>
-          <w:r>
-            <w:rPr>
-              <w:rStyle w:val="Hyperlink"/>
-            </w:rPr>
-            <w:delText>rack</w:delText>
-          </w:r>
-          <w:r>
-            <w:rPr>
-              <w:rStyle w:val="Hyperlink"/>
-            </w:rPr>
-            <w:delText>ing and Monitoring System (</w:delText>
-          </w:r>
-        </w:del>
-        <w:del w:id="27" w:author="Xavier Hoenner" w:date="2016-04-28T07:47:00Z">
-          <w:r>
-            <w:rPr>
-              <w:rStyle w:val="Hyperlink"/>
-            </w:rPr>
-            <w:delText>http://imos.org.au/aatams.html</w:delText>
-          </w:r>
-        </w:del>
+      <w:hyperlink r:id="rId8" w:history="1">
         <w:r>
           <w:rPr>
             <w:rStyle w:val="Hyperlink"/>
           </w:rPr>
           <w:t>http://imos.org.au/animaltracking.html</w:t>
         </w:r>
+      </w:hyperlink>
+      <w:r>
+        <w:t xml:space="preserve">; web app: </w:t>
+      </w:r>
+      <w:r>
+        <w:fldChar w:fldCharType="begin"/>
+      </w:r>
+      <w:ins w:id="36" w:author="Xavier Hoenner" w:date="2016-07-18T16:03:00Z">
         <w:r>
-          <w:fldChar w:fldCharType="end"/>
+          <w:instrText>HYPERLINK "https://aatams.aodn.org.au/aatams/"</w:instrText>
         </w:r>
       </w:ins>
       <w:r>
-        <w:t xml:space="preserve">; web app: </w:t>
-      </w:r>
-      <w:hyperlink r:id="rId8" w:history="1">
-        <w:r>
-          <w:rPr>
-            <w:rStyle w:val="Hyperlink"/>
-          </w:rPr>
-          <w:t>https://aatams.emii.org.au/aatams/</w:t>
-        </w:r>
-      </w:hyperlink>
-      <w:del w:id="28" w:author="Xavier Hoenner" w:date="2016-04-28T07:42:00Z">
-        <w:r>
-          <w:delText>)</w:delText>
-        </w:r>
-      </w:del>
+        <w:fldChar w:fldCharType="separate"/>
+      </w:r>
+      <w:r>
+        <w:rPr>
+          <w:rStyle w:val="Hyperlink"/>
+        </w:rPr>
+        <w:t>https://aatams.aodn.org.au/aatams/</w:t>
+      </w:r>
+      <w:r>
+        <w:rPr>
+          <w:rStyle w:val="Hyperlink"/>
+        </w:rPr>
+        <w:fldChar w:fldCharType="end"/>
+      </w:r>
     </w:p>
     <w:p>
       <w:pPr>
@@ -7101,6 +7256,7 @@
         <w:pStyle w:val="Heading2"/>
       </w:pPr>
       <w:r>
+        <w:lastRenderedPageBreak/>
         <w:t>1.</w:t>
       </w:r>
       <w:r>
@@ -7142,28 +7298,18 @@
         <w:t xml:space="preserve"> ‘</w:t>
       </w:r>
       <w:proofErr w:type="spellStart"/>
-      <w:del w:id="29" w:author="Xavier Hoenner" w:date="2016-04-28T07:43:00Z">
-        <w:r>
-          <w:rPr>
-            <w:u w:val="none"/>
-          </w:rPr>
-          <w:delText>AATAMS</w:delText>
-        </w:r>
-      </w:del>
-      <w:ins w:id="30" w:author="Xavier Hoenner" w:date="2016-04-28T07:43:00Z">
-        <w:r>
-          <w:rPr>
-            <w:u w:val="none"/>
-          </w:rPr>
-          <w:t>A</w:t>
-        </w:r>
-        <w:r>
-          <w:rPr>
-            <w:u w:val="none"/>
-          </w:rPr>
-          <w:t>nimalTracking</w:t>
-        </w:r>
-      </w:ins>
+      <w:r>
+        <w:rPr>
+          <w:u w:val="none"/>
+        </w:rPr>
+        <w:t>A</w:t>
+      </w:r>
+      <w:r>
+        <w:rPr>
+          <w:u w:val="none"/>
+        </w:rPr>
+        <w:t>nimalTracking</w:t>
+      </w:r>
       <w:r>
         <w:rPr>
           <w:u w:val="none"/>
@@ -7842,92 +7988,52 @@
       <w:r>
         <w:br/>
       </w:r>
-      <w:ins w:id="31" w:author="Xavier Hoenner" w:date="2016-04-28T07:43:00Z">
-        <w:r>
-          <w:rPr>
-            <w:b/>
-          </w:rPr>
-          <w:t>Animal Tracking Facility</w:t>
-        </w:r>
-      </w:ins>
-      <w:del w:id="32" w:author="Xavier Hoenner" w:date="2016-04-28T07:43:00Z">
-        <w:r>
-          <w:rPr>
-            <w:b/>
-          </w:rPr>
-          <w:delText>AATAMS</w:delText>
-        </w:r>
-      </w:del>
+      <w:r>
+        <w:rPr>
+          <w:b/>
+        </w:rPr>
+        <w:t>Animal Tracking Facility</w:t>
+      </w:r>
       <w:r>
         <w:rPr>
           <w:b/>
         </w:rPr>
         <w:t xml:space="preserve">: </w:t>
       </w:r>
-      <w:ins w:id="33" w:author="Xavier Hoenner" w:date="2016-04-28T07:49:00Z">
-        <w:r>
-          <w:fldChar w:fldCharType="begin"/>
-        </w:r>
-        <w:r>
-          <w:instrText xml:space="preserve"> HYPERLINK "http://imos.org.au/animaltracking.html" </w:instrText>
-        </w:r>
-        <w:r>
-          <w:fldChar w:fldCharType="separate"/>
-        </w:r>
-        <w:del w:id="34" w:author="Xavier Hoenner" w:date="2016-04-28T07:43:00Z">
-          <w:r>
-            <w:rPr>
-              <w:rStyle w:val="Hyperlink"/>
-            </w:rPr>
-            <w:delText>Australian Animal T</w:delText>
-          </w:r>
-          <w:r>
-            <w:rPr>
-              <w:rStyle w:val="Hyperlink"/>
-            </w:rPr>
-            <w:delText>rack</w:delText>
-          </w:r>
-          <w:r>
-            <w:rPr>
-              <w:rStyle w:val="Hyperlink"/>
-            </w:rPr>
-            <w:delText>ing and Monitoring System (</w:delText>
-          </w:r>
-        </w:del>
-        <w:del w:id="35" w:author="Xavier Hoenner" w:date="2016-04-28T07:47:00Z">
-          <w:r>
-            <w:rPr>
-              <w:rStyle w:val="Hyperlink"/>
-            </w:rPr>
-            <w:delText>http://imos.org.au/aatams.html</w:delText>
-          </w:r>
-        </w:del>
+      <w:hyperlink r:id="rId9" w:history="1">
         <w:r>
           <w:rPr>
             <w:rStyle w:val="Hyperlink"/>
           </w:rPr>
           <w:t>http://imos.org.au/animaltracking.html</w:t>
         </w:r>
+      </w:hyperlink>
+      <w:r>
+        <w:t xml:space="preserve">; web app: </w:t>
+      </w:r>
+      <w:r>
+        <w:fldChar w:fldCharType="begin"/>
+      </w:r>
+      <w:ins w:id="37" w:author="Xavier Hoenner" w:date="2016-07-18T16:03:00Z">
         <w:r>
-          <w:fldChar w:fldCharType="end"/>
+          <w:instrText>HYPERLINK "https://aatams.aodn.org.au/aatams/"</w:instrText>
         </w:r>
       </w:ins>
       <w:r>
-        <w:t xml:space="preserve">; web app: </w:t>
-      </w:r>
-      <w:hyperlink r:id="rId9" w:history="1">
-        <w:r>
-          <w:rPr>
-            <w:rStyle w:val="Hyperlink"/>
-          </w:rPr>
-          <w:t>https://aatams.emii.org.au/aatams/</w:t>
-        </w:r>
-      </w:hyperlink>
-      <w:del w:id="36" w:author="Xavier Hoenner" w:date="2016-04-28T07:43:00Z">
-        <w:r>
-          <w:delText>)</w:delText>
-        </w:r>
-      </w:del>
+        <w:fldChar w:fldCharType="separate"/>
+      </w:r>
+      <w:r>
+        <w:rPr>
+          <w:rStyle w:val="Hyperlink"/>
+        </w:rPr>
+        <w:t>https://aatams.aodn.org.au/aatams/</w:t>
+      </w:r>
+      <w:r>
+        <w:rPr>
+          <w:rStyle w:val="Hyperlink"/>
+        </w:rPr>
+        <w:fldChar w:fldCharType="end"/>
+      </w:r>
       <w:r>
         <w:t>.</w:t>
       </w:r>
@@ -7998,7 +8104,14 @@
               <w:rPr>
                 <w:b/>
               </w:rPr>
-              <w:t>_name</w:t>
+              <w:t>_na</w:t>
+            </w:r>
+            <w:r>
+              <w:rPr>
+                <w:b/>
+              </w:rPr>
+              <w:lastRenderedPageBreak/>
+              <w:t>me</w:t>
             </w:r>
             <w:proofErr w:type="spellEnd"/>
           </w:p>
@@ -8028,6 +8141,7 @@
               <w:rPr>
                 <w:b/>
               </w:rPr>
+              <w:lastRenderedPageBreak/>
               <w:t>no</w:t>
             </w:r>
             <w:proofErr w:type="gramEnd"/>
@@ -8071,7 +8185,14 @@
               <w:rPr>
                 <w:b/>
               </w:rPr>
-              <w:t>_transmitters</w:t>
+              <w:t>_transmitt</w:t>
+            </w:r>
+            <w:r>
+              <w:rPr>
+                <w:b/>
+              </w:rPr>
+              <w:lastRenderedPageBreak/>
+              <w:t>ers</w:t>
             </w:r>
             <w:proofErr w:type="spellEnd"/>
           </w:p>
@@ -8094,6 +8215,7 @@
               <w:rPr>
                 <w:b/>
               </w:rPr>
+              <w:lastRenderedPageBreak/>
               <w:t>no</w:t>
             </w:r>
             <w:proofErr w:type="gramEnd"/>
@@ -8101,7 +8223,14 @@
               <w:rPr>
                 <w:b/>
               </w:rPr>
-              <w:t>_detections</w:t>
+              <w:t>_detectio</w:t>
+            </w:r>
+            <w:r>
+              <w:rPr>
+                <w:b/>
+              </w:rPr>
+              <w:lastRenderedPageBreak/>
+              <w:t>ns</w:t>
             </w:r>
             <w:proofErr w:type="spellEnd"/>
           </w:p>
@@ -8124,6 +8253,7 @@
               <w:rPr>
                 <w:b/>
               </w:rPr>
+              <w:lastRenderedPageBreak/>
               <w:t>no</w:t>
             </w:r>
             <w:proofErr w:type="gramEnd"/>
@@ -8131,7 +8261,14 @@
               <w:rPr>
                 <w:b/>
               </w:rPr>
-              <w:t>_unreg_transmitters</w:t>
+              <w:t>_unreg_transmitt</w:t>
+            </w:r>
+            <w:r>
+              <w:rPr>
+                <w:b/>
+              </w:rPr>
+              <w:lastRenderedPageBreak/>
+              <w:t>ers</w:t>
             </w:r>
             <w:proofErr w:type="spellEnd"/>
           </w:p>
@@ -8154,6 +8291,7 @@
               <w:rPr>
                 <w:b/>
               </w:rPr>
+              <w:lastRenderedPageBreak/>
               <w:t>no</w:t>
             </w:r>
             <w:proofErr w:type="gramEnd"/>
@@ -8161,7 +8299,14 @@
               <w:rPr>
                 <w:b/>
               </w:rPr>
-              <w:t>_unreg_detections</w:t>
+              <w:t>_unreg_detectio</w:t>
+            </w:r>
+            <w:r>
+              <w:rPr>
+                <w:b/>
+              </w:rPr>
+              <w:lastRenderedPageBreak/>
+              <w:t>ns</w:t>
             </w:r>
             <w:proofErr w:type="spellEnd"/>
           </w:p>
@@ -8184,6 +8329,7 @@
               <w:rPr>
                 <w:b/>
               </w:rPr>
+              <w:lastRenderedPageBreak/>
               <w:t>last</w:t>
             </w:r>
             <w:proofErr w:type="gramEnd"/>
@@ -8191,7 +8337,14 @@
               <w:rPr>
                 <w:b/>
               </w:rPr>
-              <w:t>_deployment_date</w:t>
+              <w:t>_deployment_d</w:t>
+            </w:r>
+            <w:r>
+              <w:rPr>
+                <w:b/>
+              </w:rPr>
+              <w:lastRenderedPageBreak/>
+              <w:t>ate</w:t>
             </w:r>
             <w:proofErr w:type="spellEnd"/>
           </w:p>
@@ -8214,6 +8367,7 @@
               <w:rPr>
                 <w:b/>
               </w:rPr>
+              <w:lastRenderedPageBreak/>
               <w:t>end</w:t>
             </w:r>
             <w:proofErr w:type="gramEnd"/>
@@ -8221,7 +8375,14 @@
               <w:rPr>
                 <w:b/>
               </w:rPr>
-              <w:t>_date</w:t>
+              <w:t>_da</w:t>
+            </w:r>
+            <w:r>
+              <w:rPr>
+                <w:b/>
+              </w:rPr>
+              <w:lastRenderedPageBreak/>
+              <w:t>te</w:t>
             </w:r>
             <w:proofErr w:type="spellEnd"/>
           </w:p>
@@ -8250,6 +8411,7 @@
               <w:rPr>
                 <w:b/>
               </w:rPr>
+              <w:lastRenderedPageBreak/>
               <w:t>coverage</w:t>
             </w:r>
             <w:proofErr w:type="gramEnd"/>
@@ -8257,7 +8419,14 @@
               <w:rPr>
                 <w:b/>
               </w:rPr>
-              <w:t>_duration</w:t>
+              <w:t>_durati</w:t>
+            </w:r>
+            <w:r>
+              <w:rPr>
+                <w:b/>
+              </w:rPr>
+              <w:lastRenderedPageBreak/>
+              <w:t>on</w:t>
             </w:r>
             <w:proofErr w:type="spellEnd"/>
           </w:p>
@@ -8283,6 +8452,7 @@
               </w:rPr>
             </w:pPr>
             <w:r>
+              <w:lastRenderedPageBreak/>
               <w:t>Station code</w:t>
             </w:r>
           </w:p>
@@ -8672,6 +8842,7 @@
         <w:pStyle w:val="Heading2"/>
       </w:pPr>
       <w:r>
+        <w:lastRenderedPageBreak/>
         <w:t>1.</w:t>
       </w:r>
       <w:r>
@@ -8707,28 +8878,18 @@
         <w:t xml:space="preserve"> ‘</w:t>
       </w:r>
       <w:proofErr w:type="spellStart"/>
-      <w:del w:id="37" w:author="Xavier Hoenner" w:date="2016-04-28T07:43:00Z">
-        <w:r>
-          <w:rPr>
-            <w:u w:val="none"/>
-          </w:rPr>
-          <w:delText>AATAMS</w:delText>
-        </w:r>
-      </w:del>
-      <w:ins w:id="38" w:author="Xavier Hoenner" w:date="2016-04-28T07:43:00Z">
-        <w:r>
-          <w:rPr>
-            <w:u w:val="none"/>
-          </w:rPr>
-          <w:t>A</w:t>
-        </w:r>
-        <w:r>
-          <w:rPr>
-            <w:u w:val="none"/>
-          </w:rPr>
-          <w:t>nimalTracking</w:t>
-        </w:r>
-      </w:ins>
+      <w:r>
+        <w:rPr>
+          <w:u w:val="none"/>
+        </w:rPr>
+        <w:t>A</w:t>
+      </w:r>
+      <w:r>
+        <w:rPr>
+          <w:u w:val="none"/>
+        </w:rPr>
+        <w:t>nimalTracking</w:t>
+      </w:r>
       <w:r>
         <w:rPr>
           <w:u w:val="none"/>
@@ -8795,7 +8956,7 @@
           <w:bCs w:val="0"/>
           <w:u w:val="none"/>
         </w:rPr>
-        <w:commentReference w:id="39"/>
+        <w:commentReference w:id="38"/>
       </w:r>
     </w:p>
     <w:p>
@@ -9398,66 +9559,19 @@
       <w:r>
         <w:br/>
       </w:r>
-      <w:ins w:id="40" w:author="Xavier Hoenner" w:date="2016-04-28T07:43:00Z">
-        <w:r>
-          <w:rPr>
-            <w:b/>
-          </w:rPr>
-          <w:t>Animal Tracking Facility</w:t>
-        </w:r>
-      </w:ins>
-      <w:del w:id="41" w:author="Xavier Hoenner" w:date="2016-04-28T07:43:00Z">
-        <w:r>
-          <w:rPr>
-            <w:b/>
-          </w:rPr>
-          <w:delText>AATAMS</w:delText>
-        </w:r>
-      </w:del>
+      <w:r>
+        <w:rPr>
+          <w:b/>
+        </w:rPr>
+        <w:t>Animal Tracking Facility</w:t>
+      </w:r>
       <w:r>
         <w:rPr>
           <w:b/>
         </w:rPr>
         <w:t xml:space="preserve">: </w:t>
       </w:r>
-      <w:ins w:id="42" w:author="Xavier Hoenner" w:date="2016-04-28T07:48:00Z">
-        <w:r>
-          <w:fldChar w:fldCharType="begin"/>
-        </w:r>
-        <w:r>
-          <w:instrText xml:space="preserve"> HYPERLINK "http://imos.org.au/animaltracking.html" </w:instrText>
-        </w:r>
-        <w:r>
-          <w:fldChar w:fldCharType="separate"/>
-        </w:r>
-        <w:del w:id="43" w:author="Xavier Hoenner" w:date="2016-04-28T07:43:00Z">
-          <w:r>
-            <w:rPr>
-              <w:rStyle w:val="Hyperlink"/>
-            </w:rPr>
-            <w:delText>Australian Animal T</w:delText>
-          </w:r>
-          <w:r>
-            <w:rPr>
-              <w:rStyle w:val="Hyperlink"/>
-            </w:rPr>
-            <w:delText>rack</w:delText>
-          </w:r>
-          <w:r>
-            <w:rPr>
-              <w:rStyle w:val="Hyperlink"/>
-            </w:rPr>
-            <w:delText>ing and Monitoring System (</w:delText>
-          </w:r>
-        </w:del>
-        <w:del w:id="44" w:author="Xavier Hoenner" w:date="2016-04-28T07:47:00Z">
-          <w:r>
-            <w:rPr>
-              <w:rStyle w:val="Hyperlink"/>
-            </w:rPr>
-            <w:delText>http://imos.org.au/aatams.html</w:delText>
-          </w:r>
-        </w:del>
+      <w:hyperlink r:id="rId11" w:history="1">
         <w:r>
           <w:rPr>
             <w:rStyle w:val="Hyperlink"/>
@@ -9470,26 +9584,35 @@
           </w:rPr>
           <w:t>mos.org.au/animaltracking.html</w:t>
         </w:r>
+      </w:hyperlink>
+      <w:r>
+        <w:t xml:space="preserve">; web app: </w:t>
+      </w:r>
+      <w:r>
+        <w:fldChar w:fldCharType="begin"/>
+      </w:r>
+      <w:ins w:id="39" w:author="Xavier Hoenner" w:date="2016-07-18T16:03:00Z">
         <w:r>
-          <w:fldChar w:fldCharType="end"/>
+          <w:instrText>HYPERLINK "https://aatams.aodn.org.au/aatams/"</w:instrText>
         </w:r>
       </w:ins>
       <w:r>
-        <w:t xml:space="preserve">; web app: </w:t>
-      </w:r>
-      <w:hyperlink r:id="rId11" w:history="1">
-        <w:r>
-          <w:rPr>
-            <w:rStyle w:val="Hyperlink"/>
-          </w:rPr>
-          <w:t>https://aatams.emii.org.au/aatams/</w:t>
-        </w:r>
-      </w:hyperlink>
-      <w:del w:id="45" w:author="Xavier Hoenner" w:date="2016-04-28T07:43:00Z">
-        <w:r>
-          <w:delText>)</w:delText>
-        </w:r>
-      </w:del>
+        <w:fldChar w:fldCharType="separate"/>
+      </w:r>
+      <w:r>
+        <w:rPr>
+          <w:rStyle w:val="Hyperlink"/>
+        </w:rPr>
+        <w:t>https://aatams.aodn.org.au/aatams/</w:t>
+      </w:r>
+      <w:r>
+        <w:rPr>
+          <w:rStyle w:val="Hyperlink"/>
+        </w:rPr>
+        <w:fldChar w:fldCharType="end"/>
+      </w:r>
+      <w:bookmarkStart w:id="40" w:name="_GoBack"/>
+      <w:bookmarkEnd w:id="40"/>
       <w:r>
         <w:t>.</w:t>
       </w:r>
@@ -9855,6 +9978,7 @@
               <w:jc w:val="center"/>
             </w:pPr>
             <w:r>
+              <w:lastRenderedPageBreak/>
               <w:t>Transmitter ID</w:t>
             </w:r>
           </w:p>
@@ -10230,6 +10354,7 @@
         <w:pStyle w:val="Heading1"/>
       </w:pPr>
       <w:r>
+        <w:lastRenderedPageBreak/>
         <w:t>2. Satellite tagging</w:t>
       </w:r>
     </w:p>
@@ -10270,22 +10395,12 @@
         <w:t>‘</w:t>
       </w:r>
       <w:proofErr w:type="spellStart"/>
-      <w:del w:id="46" w:author="Xavier Hoenner" w:date="2016-04-28T07:43:00Z">
-        <w:r>
-          <w:rPr>
-            <w:u w:val="none"/>
-          </w:rPr>
-          <w:delText>AATAMS</w:delText>
-        </w:r>
-      </w:del>
-      <w:ins w:id="47" w:author="Xavier Hoenner" w:date="2016-04-28T07:43:00Z">
-        <w:r>
-          <w:rPr>
-            <w:u w:val="none"/>
-          </w:rPr>
-          <w:t>AnimalTracking</w:t>
-        </w:r>
-      </w:ins>
+      <w:r>
+        <w:rPr>
+          <w:u w:val="none"/>
+        </w:rPr>
+        <w:t>AnimalTracking</w:t>
+      </w:r>
       <w:r>
         <w:rPr>
           <w:u w:val="none"/>
@@ -11459,6 +11574,7 @@
                 <w:b/>
                 <w:i/>
               </w:rPr>
+              <w:lastRenderedPageBreak/>
               <w:t>Latitudinal range (‘</w:t>
             </w:r>
             <w:proofErr w:type="spellStart"/>
@@ -12049,86 +12165,29 @@
       <w:r>
         <w:br/>
       </w:r>
-      <w:ins w:id="48" w:author="Xavier Hoenner" w:date="2016-04-28T07:44:00Z">
-        <w:r>
-          <w:rPr>
-            <w:b/>
-          </w:rPr>
-          <w:t>Animal Tracking Facility</w:t>
-        </w:r>
-      </w:ins>
-      <w:del w:id="49" w:author="Xavier Hoenner" w:date="2016-04-28T07:44:00Z">
-        <w:r>
-          <w:rPr>
-            <w:b/>
-          </w:rPr>
-          <w:delText>AATAMS</w:delText>
-        </w:r>
-      </w:del>
+      <w:r>
+        <w:rPr>
+          <w:b/>
+        </w:rPr>
+        <w:t>Animal Tracking Facility</w:t>
+      </w:r>
       <w:r>
         <w:rPr>
           <w:b/>
         </w:rPr>
         <w:t xml:space="preserve">: </w:t>
       </w:r>
-      <w:ins w:id="50" w:author="Xavier Hoenner" w:date="2016-04-28T07:48:00Z">
-        <w:r>
-          <w:fldChar w:fldCharType="begin"/>
-        </w:r>
-        <w:r>
-          <w:instrText xml:space="preserve"> HYPERLINK "http://imos.org.au/animaltracking.html" </w:instrText>
-        </w:r>
-        <w:r>
-          <w:fldChar w:fldCharType="separate"/>
-        </w:r>
-        <w:del w:id="51" w:author="Xavier Hoenner" w:date="2016-04-28T07:44:00Z">
-          <w:r>
-            <w:rPr>
-              <w:rStyle w:val="Hyperlink"/>
-            </w:rPr>
-            <w:delText>Australian Animal T</w:delText>
-          </w:r>
-          <w:r>
-            <w:rPr>
-              <w:rStyle w:val="Hyperlink"/>
-            </w:rPr>
-            <w:delText>rack</w:delText>
-          </w:r>
-          <w:r>
-            <w:rPr>
-              <w:rStyle w:val="Hyperlink"/>
-            </w:rPr>
-            <w:delText>ing and Monitoring System (</w:delText>
-          </w:r>
-        </w:del>
-        <w:del w:id="52" w:author="Xavier Hoenner" w:date="2016-04-28T07:47:00Z">
-          <w:r>
-            <w:rPr>
-              <w:rStyle w:val="Hyperlink"/>
-            </w:rPr>
-            <w:delText>http://imos.org.au/aatams.html</w:delText>
-          </w:r>
-        </w:del>
+      <w:hyperlink r:id="rId12" w:history="1">
         <w:r>
           <w:rPr>
             <w:rStyle w:val="Hyperlink"/>
           </w:rPr>
           <w:t>http://imos.org.au/animaltracking.html</w:t>
         </w:r>
-        <w:r>
-          <w:fldChar w:fldCharType="end"/>
-        </w:r>
-      </w:ins>
-      <w:del w:id="53" w:author="Xavier Hoenner" w:date="2016-04-28T07:44:00Z">
-        <w:r>
-          <w:delText>)</w:delText>
-        </w:r>
-      </w:del>
-      <w:ins w:id="54" w:author="Xavier Hoenner" w:date="2016-04-28T07:44:00Z">
-        <w:r>
-          <w:t>.</w:t>
-        </w:r>
-      </w:ins>
+      </w:hyperlink>
+      <w:r>
+        <w:t>.</w:t>
+      </w:r>
       <w:r>
         <w:t xml:space="preserve"> </w:t>
       </w:r>
@@ -12159,7 +12218,7 @@
       <w:r>
         <w:t>Sea Mammal Research Unit (</w:t>
       </w:r>
-      <w:hyperlink r:id="rId12" w:history="1">
+      <w:hyperlink r:id="rId13" w:history="1">
         <w:r>
           <w:rPr>
             <w:rStyle w:val="Hyperlink"/>
@@ -12745,6 +12804,7 @@
         <w:pStyle w:val="Heading2"/>
       </w:pPr>
       <w:r>
+        <w:lastRenderedPageBreak/>
         <w:t>2</w:t>
       </w:r>
       <w:r>
@@ -12789,28 +12849,18 @@
         </w:rPr>
         <w:t>A_</w:t>
       </w:r>
-      <w:del w:id="55" w:author="Xavier Hoenner" w:date="2016-04-28T07:44:00Z">
-        <w:r>
-          <w:rPr>
-            <w:u w:val="none"/>
-          </w:rPr>
-          <w:delText>AATAMS</w:delText>
-        </w:r>
-      </w:del>
-      <w:ins w:id="56" w:author="Xavier Hoenner" w:date="2016-04-28T07:44:00Z">
-        <w:r>
-          <w:rPr>
-            <w:u w:val="none"/>
-          </w:rPr>
-          <w:t>A</w:t>
-        </w:r>
-        <w:r>
-          <w:rPr>
-            <w:u w:val="none"/>
-          </w:rPr>
-          <w:t>nimalTracking</w:t>
-        </w:r>
-      </w:ins>
+      <w:r>
+        <w:rPr>
+          <w:u w:val="none"/>
+        </w:rPr>
+        <w:t>A</w:t>
+      </w:r>
+      <w:r>
+        <w:rPr>
+          <w:u w:val="none"/>
+        </w:rPr>
+        <w:t>nimalTracking</w:t>
+      </w:r>
       <w:r>
         <w:rPr>
           <w:u w:val="none"/>
@@ -13422,80 +13472,16 @@
       <w:r>
         <w:br/>
       </w:r>
-      <w:ins w:id="57" w:author="Xavier Hoenner" w:date="2016-04-28T07:44:00Z">
-        <w:r>
-          <w:rPr>
-            <w:b/>
-          </w:rPr>
-          <w:t>Animal Tracking Facility</w:t>
-        </w:r>
-      </w:ins>
-      <w:del w:id="58" w:author="Xavier Hoenner" w:date="2016-04-28T07:44:00Z">
-        <w:r>
-          <w:rPr>
-            <w:b/>
-          </w:rPr>
-          <w:delText xml:space="preserve">AATAMS: </w:delText>
-        </w:r>
-        <w:r>
-          <w:delText>Australian Animal T</w:delText>
-        </w:r>
-        <w:r>
-          <w:delText>rack</w:delText>
-        </w:r>
-        <w:r>
-          <w:delText>ing and Monitoring System</w:delText>
-        </w:r>
-      </w:del>
-      <w:ins w:id="59" w:author="Xavier Hoenner" w:date="2016-04-28T07:44:00Z">
-        <w:r>
-          <w:rPr>
-            <w:b/>
-          </w:rPr>
-          <w:t>:</w:t>
-        </w:r>
-      </w:ins>
+      <w:r>
+        <w:rPr>
+          <w:b/>
+        </w:rPr>
+        <w:t>Animal Tracking Facility:</w:t>
+      </w:r>
       <w:r>
         <w:t xml:space="preserve"> </w:t>
       </w:r>
-      <w:ins w:id="60" w:author="Xavier Hoenner" w:date="2016-04-28T07:48:00Z">
-        <w:r>
-          <w:fldChar w:fldCharType="begin"/>
-        </w:r>
-        <w:r>
-          <w:instrText xml:space="preserve"> HYPERLINK "http://imos.org.au/animaltracking.html" </w:instrText>
-        </w:r>
-        <w:r>
-          <w:fldChar w:fldCharType="separate"/>
-        </w:r>
-        <w:del w:id="61" w:author="Xavier Hoenner" w:date="2016-04-28T07:44:00Z">
-          <w:r>
-            <w:rPr>
-              <w:rStyle w:val="Hyperlink"/>
-            </w:rPr>
-            <w:delText>(</w:delText>
-          </w:r>
-        </w:del>
-        <w:del w:id="62" w:author="Xavier Hoenner" w:date="2016-04-28T07:47:00Z">
-          <w:r>
-            <w:rPr>
-              <w:rStyle w:val="Hyperlink"/>
-            </w:rPr>
-            <w:delText>http://imos.org.au/aata</w:delText>
-          </w:r>
-          <w:r>
-            <w:rPr>
-              <w:rStyle w:val="Hyperlink"/>
-            </w:rPr>
-            <w:delText>m</w:delText>
-          </w:r>
-          <w:r>
-            <w:rPr>
-              <w:rStyle w:val="Hyperlink"/>
-            </w:rPr>
-            <w:delText>s.html</w:delText>
-          </w:r>
-        </w:del>
+      <w:hyperlink r:id="rId14" w:history="1">
         <w:r>
           <w:rPr>
             <w:rStyle w:val="Hyperlink"/>
@@ -13508,20 +13494,10 @@
           </w:rPr>
           <w:t>mos.org.au/animaltracking.html</w:t>
         </w:r>
-        <w:r>
-          <w:fldChar w:fldCharType="end"/>
-        </w:r>
-      </w:ins>
-      <w:del w:id="63" w:author="Xavier Hoenner" w:date="2016-04-28T07:44:00Z">
-        <w:r>
-          <w:delText>)</w:delText>
-        </w:r>
-      </w:del>
-      <w:ins w:id="64" w:author="Xavier Hoenner" w:date="2016-04-28T07:44:00Z">
-        <w:r>
-          <w:t>.</w:t>
-        </w:r>
-      </w:ins>
+      </w:hyperlink>
+      <w:r>
+        <w:t>.</w:t>
+      </w:r>
       <w:r>
         <w:t xml:space="preserve"> </w:t>
       </w:r>
@@ -13552,7 +13528,7 @@
       <w:r>
         <w:t>Sea Mammal Research Unit (</w:t>
       </w:r>
-      <w:hyperlink r:id="rId13" w:history="1">
+      <w:hyperlink r:id="rId15" w:history="1">
         <w:r>
           <w:rPr>
             <w:rStyle w:val="Hyperlink"/>
@@ -13885,7 +13861,11 @@
               <w:jc w:val="center"/>
             </w:pPr>
             <w:r>
-              <w:t>Species name</w:t>
+              <w:t xml:space="preserve">Species </w:t>
+            </w:r>
+            <w:r>
+              <w:lastRenderedPageBreak/>
+              <w:t>name</w:t>
             </w:r>
           </w:p>
         </w:tc>
@@ -13899,7 +13879,12 @@
               <w:jc w:val="center"/>
             </w:pPr>
             <w:r>
-              <w:t>Deployment location</w:t>
+              <w:lastRenderedPageBreak/>
+              <w:t>Deploy</w:t>
+            </w:r>
+            <w:r>
+              <w:lastRenderedPageBreak/>
+              <w:t>ment location</w:t>
             </w:r>
           </w:p>
         </w:tc>
@@ -13913,7 +13898,12 @@
               <w:jc w:val="center"/>
             </w:pPr>
             <w:r>
-              <w:t># CTD profiles</w:t>
+              <w:lastRenderedPageBreak/>
+              <w:t xml:space="preserve"># CTD </w:t>
+            </w:r>
+            <w:r>
+              <w:lastRenderedPageBreak/>
+              <w:t>profiles</w:t>
             </w:r>
           </w:p>
         </w:tc>
@@ -13927,10 +13917,12 @@
               <w:jc w:val="center"/>
             </w:pPr>
             <w:r>
+              <w:lastRenderedPageBreak/>
               <w:t xml:space="preserve"># </w:t>
             </w:r>
             <w:proofErr w:type="gramStart"/>
             <w:r>
+              <w:lastRenderedPageBreak/>
               <w:t>measurements</w:t>
             </w:r>
             <w:proofErr w:type="gramEnd"/>
@@ -13946,6 +13938,7 @@
               <w:jc w:val="center"/>
             </w:pPr>
             <w:r>
+              <w:lastRenderedPageBreak/>
               <w:t>Start</w:t>
             </w:r>
           </w:p>
@@ -13982,7 +13975,11 @@
             </w:r>
             <w:proofErr w:type="gramEnd"/>
             <w:r>
-              <w:t xml:space="preserve"> of data</w:t>
+              <w:t xml:space="preserve"> </w:t>
+            </w:r>
+            <w:r>
+              <w:lastRenderedPageBreak/>
+              <w:t>of data</w:t>
             </w:r>
           </w:p>
         </w:tc>
@@ -14003,6 +14000,7 @@
               <w:jc w:val="center"/>
             </w:pPr>
             <w:r>
+              <w:lastRenderedPageBreak/>
               <w:t xml:space="preserve">Headers: </w:t>
             </w:r>
             <w:proofErr w:type="spellStart"/>
@@ -14176,23 +14174,13 @@
         </w:rPr>
         <w:t xml:space="preserve"> ‘B_ </w:t>
       </w:r>
-      <w:del w:id="65" w:author="Xavier Hoenner" w:date="2016-04-28T07:45:00Z">
-        <w:r>
-          <w:rPr>
-            <w:u w:val="none"/>
-          </w:rPr>
-          <w:delText>AATAMS</w:delText>
-        </w:r>
-      </w:del>
       <w:proofErr w:type="spellStart"/>
-      <w:ins w:id="66" w:author="Xavier Hoenner" w:date="2016-04-28T07:45:00Z">
-        <w:r>
-          <w:rPr>
-            <w:u w:val="none"/>
-          </w:rPr>
-          <w:t>AnimalTracking</w:t>
-        </w:r>
-      </w:ins>
+      <w:r>
+        <w:rPr>
+          <w:u w:val="none"/>
+        </w:rPr>
+        <w:t>AnimalTracking</w:t>
+      </w:r>
       <w:r>
         <w:rPr>
           <w:u w:val="none"/>
@@ -14784,79 +14772,29 @@
       <w:r>
         <w:br/>
       </w:r>
-      <w:ins w:id="67" w:author="Xavier Hoenner" w:date="2016-04-28T07:45:00Z">
-        <w:r>
-          <w:rPr>
-            <w:b/>
-          </w:rPr>
-          <w:t>Animal Tracking Facility</w:t>
-        </w:r>
-      </w:ins>
-      <w:del w:id="68" w:author="Xavier Hoenner" w:date="2016-04-28T07:45:00Z">
-        <w:r>
-          <w:rPr>
-            <w:b/>
-          </w:rPr>
-          <w:delText>AATAMS</w:delText>
-        </w:r>
-      </w:del>
+      <w:r>
+        <w:rPr>
+          <w:b/>
+        </w:rPr>
+        <w:t>Animal Tracking Facility</w:t>
+      </w:r>
       <w:r>
         <w:rPr>
           <w:b/>
         </w:rPr>
         <w:t xml:space="preserve">: </w:t>
       </w:r>
-      <w:ins w:id="69" w:author="Xavier Hoenner" w:date="2016-04-28T07:48:00Z">
-        <w:r>
-          <w:fldChar w:fldCharType="begin"/>
-        </w:r>
-        <w:r>
-          <w:instrText xml:space="preserve"> HYPERLINK "http://imos.org.au/animaltracking.html" </w:instrText>
-        </w:r>
-        <w:r>
-          <w:fldChar w:fldCharType="separate"/>
-        </w:r>
-        <w:del w:id="70" w:author="Xavier Hoenner" w:date="2016-04-28T07:45:00Z">
-          <w:r>
-            <w:rPr>
-              <w:rStyle w:val="Hyperlink"/>
-            </w:rPr>
-            <w:delText>Australian Animal Tracking and Monitoring System (</w:delText>
-          </w:r>
-        </w:del>
-        <w:del w:id="71" w:author="Xavier Hoenner" w:date="2016-04-28T07:47:00Z">
-          <w:r>
-            <w:rPr>
-              <w:rStyle w:val="Hyperlink"/>
-            </w:rPr>
-            <w:delText>http://imos.org.au/aatams.html</w:delText>
-          </w:r>
-        </w:del>
+      <w:hyperlink r:id="rId16" w:history="1">
         <w:r>
           <w:rPr>
             <w:rStyle w:val="Hyperlink"/>
           </w:rPr>
           <w:t>http://imos.org.au/animaltracking.html</w:t>
         </w:r>
-        <w:r>
-          <w:fldChar w:fldCharType="end"/>
-        </w:r>
-      </w:ins>
-      <w:del w:id="72" w:author="Xavier Hoenner" w:date="2016-04-28T07:45:00Z">
-        <w:r>
-          <w:delText>)</w:delText>
-        </w:r>
-      </w:del>
-      <w:ins w:id="73" w:author="Xavier Hoenner" w:date="2016-04-28T07:45:00Z">
-        <w:r>
-          <w:t>.</w:t>
-        </w:r>
-      </w:ins>
-      <w:del w:id="74" w:author="Xavier Hoenner" w:date="2016-04-28T07:45:00Z">
-        <w:r>
-          <w:delText xml:space="preserve"> </w:delText>
-        </w:r>
-      </w:del>
+      </w:hyperlink>
+      <w:r>
+        <w:t>.</w:t>
+      </w:r>
       <w:r>
         <w:br/>
       </w:r>
@@ -14884,7 +14822,7 @@
       <w:r>
         <w:t>Sea Mammal Research Unit (</w:t>
       </w:r>
-      <w:hyperlink r:id="rId14" w:history="1">
+      <w:hyperlink r:id="rId17" w:history="1">
         <w:r>
           <w:rPr>
             <w:rStyle w:val="Hyperlink"/>
@@ -14908,6 +14846,7 @@
         <w:pStyle w:val="Heading3"/>
       </w:pPr>
       <w:r>
+        <w:lastRenderedPageBreak/>
         <w:t>Template</w:t>
       </w:r>
     </w:p>
@@ -15468,6 +15407,7 @@
         <w:pStyle w:val="Heading1"/>
       </w:pPr>
       <w:r>
+        <w:lastRenderedPageBreak/>
         <w:t xml:space="preserve">3. </w:t>
       </w:r>
       <w:proofErr w:type="spellStart"/>
@@ -15513,22 +15453,12 @@
         <w:t>‘</w:t>
       </w:r>
       <w:proofErr w:type="spellStart"/>
-      <w:del w:id="75" w:author="Xavier Hoenner" w:date="2016-04-28T07:45:00Z">
-        <w:r>
-          <w:rPr>
-            <w:u w:val="none"/>
-          </w:rPr>
-          <w:delText>AATAMS</w:delText>
-        </w:r>
-      </w:del>
-      <w:ins w:id="76" w:author="Xavier Hoenner" w:date="2016-04-28T07:45:00Z">
-        <w:r>
-          <w:rPr>
-            <w:u w:val="none"/>
-          </w:rPr>
-          <w:t>AnimalTracking</w:t>
-        </w:r>
-      </w:ins>
+      <w:r>
+        <w:rPr>
+          <w:u w:val="none"/>
+        </w:rPr>
+        <w:t>AnimalTracking</w:t>
+      </w:r>
       <w:r>
         <w:rPr>
           <w:u w:val="none"/>
@@ -16115,66 +16045,19 @@
       <w:r>
         <w:br/>
       </w:r>
-      <w:ins w:id="77" w:author="Xavier Hoenner" w:date="2016-04-28T07:45:00Z">
-        <w:r>
-          <w:rPr>
-            <w:b/>
-          </w:rPr>
-          <w:t>Animal Tracking Facility</w:t>
-        </w:r>
-      </w:ins>
-      <w:del w:id="78" w:author="Xavier Hoenner" w:date="2016-04-28T07:45:00Z">
-        <w:r>
-          <w:rPr>
-            <w:b/>
-          </w:rPr>
-          <w:delText>AATAMS</w:delText>
-        </w:r>
-      </w:del>
+      <w:r>
+        <w:rPr>
+          <w:b/>
+        </w:rPr>
+        <w:t>Animal Tracking Facility</w:t>
+      </w:r>
       <w:r>
         <w:rPr>
           <w:b/>
         </w:rPr>
         <w:t xml:space="preserve">: </w:t>
       </w:r>
-      <w:ins w:id="79" w:author="Xavier Hoenner" w:date="2016-04-28T07:48:00Z">
-        <w:r>
-          <w:fldChar w:fldCharType="begin"/>
-        </w:r>
-        <w:r>
-          <w:instrText xml:space="preserve"> HYPERLINK "http://imos.org.au/animaltracking.html" </w:instrText>
-        </w:r>
-        <w:r>
-          <w:fldChar w:fldCharType="separate"/>
-        </w:r>
-        <w:del w:id="80" w:author="Xavier Hoenner" w:date="2016-04-28T07:45:00Z">
-          <w:r>
-            <w:rPr>
-              <w:rStyle w:val="Hyperlink"/>
-            </w:rPr>
-            <w:delText>Australian Animal T</w:delText>
-          </w:r>
-          <w:r>
-            <w:rPr>
-              <w:rStyle w:val="Hyperlink"/>
-            </w:rPr>
-            <w:delText>rack</w:delText>
-          </w:r>
-          <w:r>
-            <w:rPr>
-              <w:rStyle w:val="Hyperlink"/>
-            </w:rPr>
-            <w:delText>ing and Monitoring System (</w:delText>
-          </w:r>
-        </w:del>
-        <w:del w:id="81" w:author="Xavier Hoenner" w:date="2016-04-28T07:47:00Z">
-          <w:r>
-            <w:rPr>
-              <w:rStyle w:val="Hyperlink"/>
-            </w:rPr>
-            <w:delText>http://imos.org.au/aatams.html</w:delText>
-          </w:r>
-        </w:del>
+      <w:hyperlink r:id="rId18" w:history="1">
         <w:r>
           <w:rPr>
             <w:rStyle w:val="Hyperlink"/>
@@ -16187,15 +16070,7 @@
           </w:rPr>
           <w:t>mos.org.au/animaltracking.html</w:t>
         </w:r>
-        <w:r>
-          <w:fldChar w:fldCharType="end"/>
-        </w:r>
-      </w:ins>
-      <w:del w:id="82" w:author="Xavier Hoenner" w:date="2016-04-28T07:45:00Z">
-        <w:r>
-          <w:delText>)</w:delText>
-        </w:r>
-      </w:del>
+      </w:hyperlink>
       <w:r>
         <w:t>.</w:t>
       </w:r>
@@ -16233,6 +16108,7 @@
         <w:pStyle w:val="Heading3"/>
       </w:pPr>
       <w:r>
+        <w:lastRenderedPageBreak/>
         <w:t>Template</w:t>
       </w:r>
     </w:p>
@@ -16626,6 +16502,7 @@
         <w:pStyle w:val="Heading2"/>
       </w:pPr>
       <w:r>
+        <w:lastRenderedPageBreak/>
         <w:t>3</w:t>
       </w:r>
       <w:r>
@@ -16670,22 +16547,12 @@
         </w:rPr>
         <w:t>A_</w:t>
       </w:r>
-      <w:del w:id="83" w:author="Xavier Hoenner" w:date="2016-04-28T07:45:00Z">
-        <w:r>
-          <w:rPr>
-            <w:u w:val="none"/>
-          </w:rPr>
-          <w:delText>AATAMS</w:delText>
-        </w:r>
-      </w:del>
-      <w:ins w:id="84" w:author="Xavier Hoenner" w:date="2016-04-28T07:45:00Z">
-        <w:r>
-          <w:rPr>
-            <w:u w:val="none"/>
-          </w:rPr>
-          <w:t>AnimalTracking</w:t>
-        </w:r>
-      </w:ins>
+      <w:r>
+        <w:rPr>
+          <w:u w:val="none"/>
+        </w:rPr>
+        <w:t>AnimalTracking</w:t>
+      </w:r>
       <w:r>
         <w:rPr>
           <w:u w:val="none"/>
@@ -17218,66 +17085,19 @@
       <w:r>
         <w:br/>
       </w:r>
-      <w:ins w:id="85" w:author="Xavier Hoenner" w:date="2016-04-28T07:46:00Z">
-        <w:r>
-          <w:rPr>
-            <w:b/>
-          </w:rPr>
-          <w:t>Animal Tracking Facility</w:t>
-        </w:r>
-      </w:ins>
-      <w:del w:id="86" w:author="Xavier Hoenner" w:date="2016-04-28T07:46:00Z">
-        <w:r>
-          <w:rPr>
-            <w:b/>
-          </w:rPr>
-          <w:delText>AATAMS</w:delText>
-        </w:r>
-      </w:del>
+      <w:r>
+        <w:rPr>
+          <w:b/>
+        </w:rPr>
+        <w:t>Animal Tracking Facility</w:t>
+      </w:r>
       <w:r>
         <w:rPr>
           <w:b/>
         </w:rPr>
         <w:t xml:space="preserve">: </w:t>
       </w:r>
-      <w:ins w:id="87" w:author="Xavier Hoenner" w:date="2016-04-28T07:48:00Z">
-        <w:r>
-          <w:fldChar w:fldCharType="begin"/>
-        </w:r>
-        <w:r>
-          <w:instrText xml:space="preserve"> HYPERLINK "http://imos.org.au/animaltracking.html" </w:instrText>
-        </w:r>
-        <w:r>
-          <w:fldChar w:fldCharType="separate"/>
-        </w:r>
-        <w:del w:id="88" w:author="Xavier Hoenner" w:date="2016-04-28T07:46:00Z">
-          <w:r>
-            <w:rPr>
-              <w:rStyle w:val="Hyperlink"/>
-            </w:rPr>
-            <w:delText>Australian Animal T</w:delText>
-          </w:r>
-          <w:r>
-            <w:rPr>
-              <w:rStyle w:val="Hyperlink"/>
-            </w:rPr>
-            <w:delText>rack</w:delText>
-          </w:r>
-          <w:r>
-            <w:rPr>
-              <w:rStyle w:val="Hyperlink"/>
-            </w:rPr>
-            <w:delText>ing and Monitoring System (</w:delText>
-          </w:r>
-        </w:del>
-        <w:del w:id="89" w:author="Xavier Hoenner" w:date="2016-04-28T07:47:00Z">
-          <w:r>
-            <w:rPr>
-              <w:rStyle w:val="Hyperlink"/>
-            </w:rPr>
-            <w:delText>http://imos.org.au/aatams.html</w:delText>
-          </w:r>
-        </w:del>
+      <w:hyperlink r:id="rId19" w:history="1">
         <w:r>
           <w:rPr>
             <w:rStyle w:val="Hyperlink"/>
@@ -17290,15 +17110,7 @@
           </w:rPr>
           <w:t>mos.org.au/animaltracking.html</w:t>
         </w:r>
-        <w:r>
-          <w:fldChar w:fldCharType="end"/>
-        </w:r>
-      </w:ins>
-      <w:del w:id="90" w:author="Xavier Hoenner" w:date="2016-04-28T07:46:00Z">
-        <w:r>
-          <w:delText>)</w:delText>
-        </w:r>
-      </w:del>
+      </w:hyperlink>
       <w:r>
         <w:t>.</w:t>
       </w:r>
@@ -17788,6 +17600,7 @@
         <w:pStyle w:val="Heading2"/>
       </w:pPr>
       <w:r>
+        <w:lastRenderedPageBreak/>
         <w:t>3</w:t>
       </w:r>
       <w:r>
@@ -17819,29 +17632,19 @@
         </w:rPr>
         <w:t xml:space="preserve"> ‘B_ </w:t>
       </w:r>
-      <w:del w:id="91" w:author="Xavier Hoenner" w:date="2016-04-28T07:46:00Z">
-        <w:r>
-          <w:rPr>
-            <w:u w:val="none"/>
-          </w:rPr>
-          <w:delText>AATAMS</w:delText>
-        </w:r>
-      </w:del>
       <w:proofErr w:type="spellStart"/>
-      <w:ins w:id="92" w:author="Xavier Hoenner" w:date="2016-04-28T07:46:00Z">
-        <w:r>
-          <w:rPr>
-            <w:u w:val="none"/>
-          </w:rPr>
-          <w:t>A</w:t>
-        </w:r>
-        <w:r>
-          <w:rPr>
-            <w:u w:val="none"/>
-          </w:rPr>
-          <w:t>nimalTracking</w:t>
-        </w:r>
-      </w:ins>
+      <w:r>
+        <w:rPr>
+          <w:u w:val="none"/>
+        </w:rPr>
+        <w:t>A</w:t>
+      </w:r>
+      <w:r>
+        <w:rPr>
+          <w:u w:val="none"/>
+        </w:rPr>
+        <w:t>nimalTracking</w:t>
+      </w:r>
       <w:r>
         <w:rPr>
           <w:u w:val="none"/>
@@ -18374,54 +18177,19 @@
       <w:r>
         <w:br/>
       </w:r>
-      <w:ins w:id="93" w:author="Xavier Hoenner" w:date="2016-04-28T07:46:00Z">
-        <w:r>
-          <w:rPr>
-            <w:b/>
-          </w:rPr>
-          <w:t>Animal Tracking Facility</w:t>
-        </w:r>
-      </w:ins>
-      <w:del w:id="94" w:author="Xavier Hoenner" w:date="2016-04-28T07:46:00Z">
-        <w:r>
-          <w:rPr>
-            <w:b/>
-          </w:rPr>
-          <w:delText>AATAMS</w:delText>
-        </w:r>
-      </w:del>
+      <w:r>
+        <w:rPr>
+          <w:b/>
+        </w:rPr>
+        <w:t>Animal Tracking Facility</w:t>
+      </w:r>
       <w:r>
         <w:rPr>
           <w:b/>
         </w:rPr>
         <w:t xml:space="preserve">: </w:t>
       </w:r>
-      <w:ins w:id="95" w:author="Xavier Hoenner" w:date="2016-04-28T07:47:00Z">
-        <w:r>
-          <w:fldChar w:fldCharType="begin"/>
-        </w:r>
-        <w:r>
-          <w:instrText xml:space="preserve"> HYPERLINK "http://imos.org.au/animaltracking.html" </w:instrText>
-        </w:r>
-        <w:r>
-          <w:fldChar w:fldCharType="separate"/>
-        </w:r>
-        <w:del w:id="96" w:author="Xavier Hoenner" w:date="2016-04-28T07:46:00Z">
-          <w:r>
-            <w:rPr>
-              <w:rStyle w:val="Hyperlink"/>
-            </w:rPr>
-            <w:delText>Australian Animal Tracking and Monitoring System (</w:delText>
-          </w:r>
-        </w:del>
-        <w:del w:id="97" w:author="Xavier Hoenner" w:date="2016-04-28T07:47:00Z">
-          <w:r>
-            <w:rPr>
-              <w:rStyle w:val="Hyperlink"/>
-            </w:rPr>
-            <w:delText>http://imos.org.au/aatams.html</w:delText>
-          </w:r>
-        </w:del>
+      <w:hyperlink r:id="rId20" w:history="1">
         <w:r>
           <w:rPr>
             <w:rStyle w:val="Hyperlink"/>
@@ -18434,15 +18202,7 @@
           </w:rPr>
           <w:t>mos.org.au/animaltracking.html</w:t>
         </w:r>
-        <w:r>
-          <w:fldChar w:fldCharType="end"/>
-        </w:r>
-      </w:ins>
-      <w:del w:id="98" w:author="Xavier Hoenner" w:date="2016-04-28T07:46:00Z">
-        <w:r>
-          <w:delText>)</w:delText>
-        </w:r>
-      </w:del>
+      </w:hyperlink>
       <w:r>
         <w:t>.</w:t>
       </w:r>
@@ -18932,7 +18692,7 @@
       </w:pPr>
     </w:p>
     <w:sectPr>
-      <w:headerReference w:type="default" r:id="rId15"/>
+      <w:headerReference w:type="default" r:id="rId21"/>
       <w:pgSz w:w="11906" w:h="16838"/>
       <w:pgMar w:top="1440" w:right="1440" w:bottom="1440" w:left="1440" w:header="708" w:footer="708" w:gutter="0"/>
       <w:cols w:space="708"/>
@@ -18944,7 +18704,7 @@
 
 <file path=word/comments.xml><?xml version="1.0" encoding="utf-8"?>
 <w:comments xmlns:wpc="http://schemas.microsoft.com/office/word/2010/wordprocessingCanvas" xmlns:mo="http://schemas.microsoft.com/office/mac/office/2008/main" xmlns:mc="http://schemas.openxmlformats.org/markup-compatibility/2006" xmlns:mv="urn:schemas-microsoft-com:mac:vml" xmlns:o="urn:schemas-microsoft-com:office:office" xmlns:r="http://schemas.openxmlformats.org/officeDocument/2006/relationships" xmlns:m="http://schemas.openxmlformats.org/officeDocument/2006/math" xmlns:v="urn:schemas-microsoft-com:vml" xmlns:wp14="http://schemas.microsoft.com/office/word/2010/wordprocessingDrawing" xmlns:wp="http://schemas.openxmlformats.org/drawingml/2006/wordprocessingDrawing" xmlns:w10="urn:schemas-microsoft-com:office:word" xmlns:w="http://schemas.openxmlformats.org/wordprocessingml/2006/main" xmlns:w14="http://schemas.microsoft.com/office/word/2010/wordml" xmlns:wpg="http://schemas.microsoft.com/office/word/2010/wordprocessingGroup" xmlns:wpi="http://schemas.microsoft.com/office/word/2010/wordprocessingInk" xmlns:wne="http://schemas.microsoft.com/office/word/2006/wordml" xmlns:wps="http://schemas.microsoft.com/office/word/2010/wordprocessingShape" mc:Ignorable="w14 wp14">
-  <w:comment w:id="39" w:author="Xavier Hoenner" w:date="2015-09-01T14:05:00Z" w:initials="XH">
+  <w:comment w:id="38" w:author="Xavier Hoenner" w:date="2015-09-01T14:05:00Z" w:initials="XH">
     <w:p>
       <w:pPr>
         <w:pStyle w:val="CommentText"/>
@@ -19019,19 +18779,12 @@
     <w:pPr>
       <w:pStyle w:val="Header"/>
     </w:pPr>
-    <w:ins w:id="99" w:author="Xavier Hoenner" w:date="2016-04-28T07:49:00Z">
-      <w:r>
-        <w:t>Animal Tracking</w:t>
-      </w:r>
-      <w:r>
-        <w:t xml:space="preserve"> </w:t>
-      </w:r>
-    </w:ins>
-    <w:del w:id="100" w:author="Xavier Hoenner" w:date="2016-04-28T07:49:00Z">
-      <w:r>
-        <w:delText xml:space="preserve">AATAMS </w:delText>
-      </w:r>
-    </w:del>
+    <w:r>
+      <w:t>Animal Tracking</w:t>
+    </w:r>
+    <w:r>
+      <w:t xml:space="preserve"> </w:t>
+    </w:r>
     <w:r>
       <w:t xml:space="preserve">– Report template – </w:t>
     </w:r>
@@ -19048,7 +18801,7 @@
       <w:rPr>
         <w:noProof/>
       </w:rPr>
-      <w:t>28/04/2016</w:t>
+      <w:t>18/07/2016</w:t>
     </w:r>
     <w:r>
       <w:fldChar w:fldCharType="end"/>

</xml_diff>

<commit_message>
Update Animal Tracking Acoustic web app URL in report template
</commit_message>
<xml_diff>
--- a/report/MS Word reporting templates/AnimalTracking_ReportTemplates_v2.1.docx
+++ b/report/MS Word reporting templates/AnimalTracking_ReportTemplates_v2.1.docx
@@ -1992,13 +1992,13 @@
               <w:rPr>
                 <w:rFonts w:ascii="Cambria Math" w:hAnsi="Cambria Math"/>
               </w:rPr>
-              <m:t>Number of unregistered transmittee</m:t>
+              <m:t>Number of unregistered transm</m:t>
             </m:r>
             <m:r>
               <w:rPr>
                 <w:rFonts w:ascii="Cambria Math" w:hAnsi="Cambria Math"/>
               </w:rPr>
-              <m:t>rs</m:t>
+              <m:t>itteers</m:t>
             </m:r>
           </m:num>
           <m:den>
@@ -2097,13 +2097,7 @@
               <w:rPr>
                 <w:rFonts w:ascii="Cambria Math" w:hAnsi="Cambria Math"/>
               </w:rPr>
-              <m:t>Numb</m:t>
-            </m:r>
-            <m:r>
-              <w:rPr>
-                <w:rFonts w:ascii="Cambria Math" w:hAnsi="Cambria Math"/>
-              </w:rPr>
-              <m:t>er of detections of unregistered transmitteers</m:t>
+              <m:t>Number of detections of unregistered transmitteers</m:t>
             </m:r>
           </m:num>
           <m:den>
@@ -2288,9 +2282,9 @@
       <w:r>
         <w:fldChar w:fldCharType="begin"/>
       </w:r>
-      <w:ins w:id="12" w:author="Xavier Hoenner" w:date="2016-07-18T16:02:00Z">
+      <w:ins w:id="12" w:author="Xavier Hoenner" w:date="2016-08-11T09:39:00Z">
         <w:r>
-          <w:instrText>HYPERLINK "https://aatams.aodn.org.au/aatams/"</w:instrText>
+          <w:instrText>HYPERLINK "http://animaltracking.aodn.org.au/"</w:instrText>
         </w:r>
       </w:ins>
       <w:r>
@@ -2300,7 +2294,7 @@
         <w:rPr>
           <w:rStyle w:val="Hyperlink"/>
         </w:rPr>
-        <w:t>https://aatams.aodn.org.au/aatams/</w:t>
+        <w:t>http://animaltracking.aodn.org.au/</w:t>
       </w:r>
       <w:r>
         <w:rPr>
@@ -2349,17 +2343,31 @@
         <w:tblGridChange w:id="13">
           <w:tblGrid>
             <w:gridCol w:w="695"/>
-            <w:gridCol w:w="765"/>
-            <w:gridCol w:w="619"/>
-            <w:gridCol w:w="795"/>
-            <w:gridCol w:w="627"/>
-            <w:gridCol w:w="857"/>
-            <w:gridCol w:w="771"/>
-            <w:gridCol w:w="707"/>
-            <w:gridCol w:w="1084"/>
-            <w:gridCol w:w="1021"/>
-            <w:gridCol w:w="1062"/>
-            <w:gridCol w:w="543"/>
+            <w:gridCol w:w="473"/>
+            <w:gridCol w:w="292"/>
+            <w:gridCol w:w="403"/>
+            <w:gridCol w:w="216"/>
+            <w:gridCol w:w="549"/>
+            <w:gridCol w:w="246"/>
+            <w:gridCol w:w="373"/>
+            <w:gridCol w:w="254"/>
+            <w:gridCol w:w="541"/>
+            <w:gridCol w:w="316"/>
+            <w:gridCol w:w="311"/>
+            <w:gridCol w:w="460"/>
+            <w:gridCol w:w="397"/>
+            <w:gridCol w:w="310"/>
+            <w:gridCol w:w="461"/>
+            <w:gridCol w:w="623"/>
+            <w:gridCol w:w="84"/>
+            <w:gridCol w:w="937"/>
+            <w:gridCol w:w="147"/>
+            <w:gridCol w:w="915"/>
+            <w:gridCol w:w="106"/>
+            <w:gridCol w:w="437"/>
+            <w:gridCol w:w="625"/>
+            <w:gridCol w:w="239"/>
+            <w:gridCol w:w="304"/>
             <w:gridCol w:w="864"/>
           </w:tblGrid>
         </w:tblGridChange>
@@ -2789,6 +2797,7 @@
           <w:jc w:val="center"/>
           <w:trPrChange w:id="17" w:author="Xavier Hoenner" w:date="2016-07-18T16:01:00Z">
             <w:trPr>
+              <w:gridBefore w:val="2"/>
               <w:jc w:val="center"/>
             </w:trPr>
           </w:trPrChange>
@@ -2800,6 +2809,7 @@
             <w:tcPrChange w:id="18" w:author="Xavier Hoenner" w:date="2016-07-18T16:01:00Z">
               <w:tcPr>
                 <w:tcW w:w="687" w:type="dxa"/>
+                <w:gridSpan w:val="2"/>
                 <w:vAlign w:val="center"/>
               </w:tcPr>
             </w:tcPrChange>
@@ -2820,6 +2830,7 @@
             <w:tcPrChange w:id="19" w:author="Xavier Hoenner" w:date="2016-07-18T16:01:00Z">
               <w:tcPr>
                 <w:tcW w:w="897" w:type="dxa"/>
+                <w:gridSpan w:val="2"/>
                 <w:vAlign w:val="center"/>
               </w:tcPr>
             </w:tcPrChange>
@@ -2845,6 +2856,7 @@
             <w:tcPrChange w:id="20" w:author="Xavier Hoenner" w:date="2016-07-18T16:01:00Z">
               <w:tcPr>
                 <w:tcW w:w="611" w:type="dxa"/>
+                <w:gridSpan w:val="2"/>
                 <w:vAlign w:val="center"/>
               </w:tcPr>
             </w:tcPrChange>
@@ -2870,6 +2882,7 @@
             <w:tcPrChange w:id="21" w:author="Xavier Hoenner" w:date="2016-07-18T16:01:00Z">
               <w:tcPr>
                 <w:tcW w:w="784" w:type="dxa"/>
+                <w:gridSpan w:val="2"/>
                 <w:vAlign w:val="center"/>
               </w:tcPr>
             </w:tcPrChange>
@@ -2895,6 +2908,7 @@
             <w:tcPrChange w:id="22" w:author="Xavier Hoenner" w:date="2016-07-18T16:01:00Z">
               <w:tcPr>
                 <w:tcW w:w="619" w:type="dxa"/>
+                <w:gridSpan w:val="2"/>
                 <w:vAlign w:val="center"/>
               </w:tcPr>
             </w:tcPrChange>
@@ -2920,6 +2934,7 @@
             <w:tcPrChange w:id="23" w:author="Xavier Hoenner" w:date="2016-07-18T16:01:00Z">
               <w:tcPr>
                 <w:tcW w:w="845" w:type="dxa"/>
+                <w:gridSpan w:val="2"/>
               </w:tcPr>
             </w:tcPrChange>
           </w:tcPr>
@@ -2952,6 +2967,7 @@
             <w:tcPrChange w:id="26" w:author="Xavier Hoenner" w:date="2016-07-18T16:01:00Z">
               <w:tcPr>
                 <w:tcW w:w="760" w:type="dxa"/>
+                <w:gridSpan w:val="2"/>
                 <w:vAlign w:val="center"/>
               </w:tcPr>
             </w:tcPrChange>
@@ -2977,6 +2993,7 @@
             <w:tcPrChange w:id="27" w:author="Xavier Hoenner" w:date="2016-07-18T16:01:00Z">
               <w:tcPr>
                 <w:tcW w:w="698" w:type="dxa"/>
+                <w:gridSpan w:val="2"/>
                 <w:vAlign w:val="center"/>
               </w:tcPr>
             </w:tcPrChange>
@@ -3002,6 +3019,7 @@
             <w:tcPrChange w:id="28" w:author="Xavier Hoenner" w:date="2016-07-18T16:01:00Z">
               <w:tcPr>
                 <w:tcW w:w="1068" w:type="dxa"/>
+                <w:gridSpan w:val="2"/>
                 <w:vAlign w:val="center"/>
               </w:tcPr>
             </w:tcPrChange>
@@ -3033,6 +3051,7 @@
             <w:tcPrChange w:id="29" w:author="Xavier Hoenner" w:date="2016-07-18T16:01:00Z">
               <w:tcPr>
                 <w:tcW w:w="1006" w:type="dxa"/>
+                <w:gridSpan w:val="2"/>
                 <w:vAlign w:val="center"/>
               </w:tcPr>
             </w:tcPrChange>
@@ -3067,6 +3086,7 @@
             <w:tcPrChange w:id="30" w:author="Xavier Hoenner" w:date="2016-07-18T16:01:00Z">
               <w:tcPr>
                 <w:tcW w:w="1046" w:type="dxa"/>
+                <w:gridSpan w:val="2"/>
                 <w:vAlign w:val="center"/>
               </w:tcPr>
             </w:tcPrChange>
@@ -3086,6 +3106,7 @@
             <w:tcPrChange w:id="31" w:author="Xavier Hoenner" w:date="2016-07-18T16:01:00Z">
               <w:tcPr>
                 <w:tcW w:w="537" w:type="dxa"/>
+                <w:gridSpan w:val="2"/>
               </w:tcPr>
             </w:tcPrChange>
           </w:tcPr>
@@ -6348,9 +6369,9 @@
       <w:r>
         <w:fldChar w:fldCharType="begin"/>
       </w:r>
-      <w:ins w:id="36" w:author="Xavier Hoenner" w:date="2016-07-18T16:03:00Z">
+      <w:ins w:id="36" w:author="Xavier Hoenner" w:date="2016-08-11T09:39:00Z">
         <w:r>
-          <w:instrText>HYPERLINK "https://aatams.aodn.org.au/aatams/"</w:instrText>
+          <w:instrText>HYPERLINK "http://animaltracking.aodn.org.au/"</w:instrText>
         </w:r>
       </w:ins>
       <w:r>
@@ -6360,7 +6381,7 @@
         <w:rPr>
           <w:rStyle w:val="Hyperlink"/>
         </w:rPr>
-        <w:t>https://aatams.aodn.org.au/aatams/</w:t>
+        <w:t>http://animaltracking.aodn.org.au/</w:t>
       </w:r>
       <w:r>
         <w:rPr>
@@ -8014,9 +8035,9 @@
       <w:r>
         <w:fldChar w:fldCharType="begin"/>
       </w:r>
-      <w:ins w:id="37" w:author="Xavier Hoenner" w:date="2016-07-18T16:03:00Z">
+      <w:ins w:id="37" w:author="Xavier Hoenner" w:date="2016-08-11T09:39:00Z">
         <w:r>
-          <w:instrText>HYPERLINK "https://aatams.aodn.org.au/aatams/"</w:instrText>
+          <w:instrText>HYPERLINK "http://animaltracking.aodn.org.au/"</w:instrText>
         </w:r>
       </w:ins>
       <w:r>
@@ -8026,7 +8047,7 @@
         <w:rPr>
           <w:rStyle w:val="Hyperlink"/>
         </w:rPr>
-        <w:t>https://aatams.aodn.org.au/aatams/</w:t>
+        <w:t>http://animaltracking.aodn.org.au/</w:t>
       </w:r>
       <w:r>
         <w:rPr>
@@ -9591,9 +9612,9 @@
       <w:r>
         <w:fldChar w:fldCharType="begin"/>
       </w:r>
-      <w:ins w:id="39" w:author="Xavier Hoenner" w:date="2016-07-18T16:03:00Z">
+      <w:ins w:id="39" w:author="Xavier Hoenner" w:date="2016-08-11T09:40:00Z">
         <w:r>
-          <w:instrText>HYPERLINK "https://aatams.aodn.org.au/aatams/"</w:instrText>
+          <w:instrText>HYPERLINK "http://animaltracking.aodn.org.au/"</w:instrText>
         </w:r>
       </w:ins>
       <w:r>
@@ -9603,7 +9624,7 @@
         <w:rPr>
           <w:rStyle w:val="Hyperlink"/>
         </w:rPr>
-        <w:t>https://aatams.aodn.org.au/aatams/</w:t>
+        <w:t>http://animaltracking.aodn.org.au/</w:t>
       </w:r>
       <w:r>
         <w:rPr>
@@ -18797,12 +18818,22 @@
     <w:r>
       <w:fldChar w:fldCharType="separate"/>
     </w:r>
-    <w:r>
-      <w:rPr>
-        <w:noProof/>
-      </w:rPr>
-      <w:t>18/07/2016</w:t>
-    </w:r>
+    <w:ins w:id="41" w:author="Xavier Hoenner" w:date="2016-08-11T09:38:00Z">
+      <w:r>
+        <w:rPr>
+          <w:noProof/>
+        </w:rPr>
+        <w:t>11/08/2016</w:t>
+      </w:r>
+    </w:ins>
+    <w:del w:id="42" w:author="Xavier Hoenner" w:date="2016-08-11T09:38:00Z">
+      <w:r>
+        <w:rPr>
+          <w:noProof/>
+        </w:rPr>
+        <w:delText>18/07/2016</w:delText>
+      </w:r>
+    </w:del>
     <w:r>
       <w:fldChar w:fldCharType="end"/>
     </w:r>

</xml_diff>